<commit_message>
Working English tech report
</commit_message>
<xml_diff>
--- a/inst/tech-report-docx/01-tech-report-cover-english.docx
+++ b/inst/tech-report-docx/01-tech-report-cover-english.docx
@@ -230,16 +230,13 @@
           <w:szCs w:val="40"/>
         </w:rPr>
         <w:sectPr>
-          <w:headerReference w:type="even" r:id="rId7"/>
-          <w:headerReference w:type="default" r:id="rId8"/>
-          <w:footerReference w:type="even" r:id="rId9"/>
-          <w:footerReference w:type="default" r:id="rId10"/>
-          <w:headerReference w:type="first" r:id="rId11"/>
-          <w:footerReference w:type="first" r:id="rId12"/>
+          <w:footerReference w:type="default" r:id="rId7"/>
+          <w:footerReference w:type="first" r:id="rId8"/>
           <w:type w:val="continuous"/>
           <w:pgSz w:w="12240" w:h="15840" w:code="1"/>
           <w:pgMar w:top="1440" w:right="1440" w:bottom="562" w:left="1440" w:header="720" w:footer="720" w:gutter="0"/>
           <w:cols w:space="720"/>
+          <w:titlePg/>
           <w:docGrid w:linePitch="360"/>
         </w:sectPr>
       </w:pPr>
@@ -253,12 +250,1224 @@
           <w:szCs w:val="40"/>
         </w:rPr>
       </w:pPr>
+      <w:r>
+        <w:rPr>
+          <w:rFonts w:ascii="Microsoft Sans Serif" w:hAnsi="Microsoft Sans Serif" w:cs="Microsoft Sans Serif"/>
+          <w:b/>
+          <w:sz w:val="40"/>
+          <w:szCs w:val="40"/>
+        </w:rPr>
+        <w:br w:type="page"/>
+      </w:r>
     </w:p>
+    <w:p>
+      <w:pPr>
+        <w:spacing w:before="79"/>
+        <w:ind w:left="1502" w:right="541"/>
+        <w:jc w:val="center"/>
+        <w:rPr>
+          <w:b/>
+          <w:sz w:val="20"/>
+        </w:rPr>
+      </w:pPr>
+    </w:p>
+    <w:p>
+      <w:pPr>
+        <w:spacing w:before="79"/>
+        <w:ind w:left="1502" w:right="571"/>
+        <w:jc w:val="center"/>
+        <w:rPr>
+          <w:b/>
+          <w:sz w:val="20"/>
+        </w:rPr>
+      </w:pPr>
+    </w:p>
+    <w:p>
+      <w:pPr>
+        <w:spacing w:before="79"/>
+        <w:ind w:left="426" w:right="571"/>
+        <w:jc w:val="center"/>
+        <w:rPr>
+          <w:b/>
+          <w:sz w:val="20"/>
+        </w:rPr>
+      </w:pPr>
+    </w:p>
+    <w:p>
+      <w:pPr>
+        <w:spacing w:before="79"/>
+        <w:ind w:left="426" w:right="571"/>
+        <w:jc w:val="center"/>
+        <w:rPr>
+          <w:b/>
+          <w:sz w:val="20"/>
+        </w:rPr>
+      </w:pPr>
+    </w:p>
+    <w:p>
+      <w:pPr>
+        <w:spacing w:before="79"/>
+        <w:ind w:left="426" w:right="571"/>
+        <w:jc w:val="center"/>
+        <w:rPr>
+          <w:b/>
+          <w:sz w:val="20"/>
+        </w:rPr>
+      </w:pPr>
+      <w:r>
+        <w:rPr>
+          <w:b/>
+          <w:sz w:val="20"/>
+        </w:rPr>
+        <w:t>Canadian</w:t>
+      </w:r>
+      <w:r>
+        <w:rPr>
+          <w:b/>
+          <w:spacing w:val="-9"/>
+          <w:sz w:val="20"/>
+        </w:rPr>
+        <w:t xml:space="preserve"> </w:t>
+      </w:r>
+      <w:r>
+        <w:rPr>
+          <w:b/>
+          <w:sz w:val="20"/>
+        </w:rPr>
+        <w:t>Technical</w:t>
+      </w:r>
+      <w:r>
+        <w:rPr>
+          <w:b/>
+          <w:spacing w:val="-6"/>
+          <w:sz w:val="20"/>
+        </w:rPr>
+        <w:t xml:space="preserve"> </w:t>
+      </w:r>
+      <w:r>
+        <w:rPr>
+          <w:b/>
+          <w:sz w:val="20"/>
+        </w:rPr>
+        <w:t>Report</w:t>
+      </w:r>
+      <w:r>
+        <w:rPr>
+          <w:b/>
+          <w:spacing w:val="-4"/>
+          <w:sz w:val="20"/>
+        </w:rPr>
+        <w:t xml:space="preserve"> </w:t>
+      </w:r>
+      <w:r>
+        <w:rPr>
+          <w:b/>
+          <w:sz w:val="20"/>
+        </w:rPr>
+        <w:t>of</w:t>
+      </w:r>
+      <w:r>
+        <w:rPr>
+          <w:b/>
+          <w:spacing w:val="-6"/>
+          <w:sz w:val="20"/>
+        </w:rPr>
+        <w:t xml:space="preserve"> </w:t>
+      </w:r>
+      <w:r>
+        <w:rPr>
+          <w:b/>
+          <w:sz w:val="20"/>
+        </w:rPr>
+        <w:t>Fisheries</w:t>
+      </w:r>
+      <w:r>
+        <w:rPr>
+          <w:b/>
+          <w:spacing w:val="-6"/>
+          <w:sz w:val="20"/>
+        </w:rPr>
+        <w:t xml:space="preserve"> </w:t>
+      </w:r>
+      <w:r>
+        <w:rPr>
+          <w:b/>
+          <w:sz w:val="20"/>
+        </w:rPr>
+        <w:t>and</w:t>
+      </w:r>
+      <w:r>
+        <w:rPr>
+          <w:b/>
+          <w:spacing w:val="-6"/>
+          <w:sz w:val="20"/>
+        </w:rPr>
+        <w:t xml:space="preserve"> </w:t>
+      </w:r>
+      <w:r>
+        <w:rPr>
+          <w:b/>
+          <w:sz w:val="20"/>
+        </w:rPr>
+        <w:t>Aquatic</w:t>
+      </w:r>
+      <w:r>
+        <w:rPr>
+          <w:b/>
+          <w:spacing w:val="-5"/>
+          <w:sz w:val="20"/>
+        </w:rPr>
+        <w:t xml:space="preserve"> </w:t>
+      </w:r>
+      <w:r>
+        <w:rPr>
+          <w:b/>
+          <w:spacing w:val="-2"/>
+          <w:sz w:val="20"/>
+        </w:rPr>
+        <w:t>Sciences</w:t>
+      </w:r>
+    </w:p>
+    <w:p>
+      <w:pPr>
+        <w:pStyle w:val="BodyText"/>
+        <w:spacing w:before="5"/>
+        <w:ind w:left="426" w:right="571"/>
+        <w:rPr>
+          <w:b/>
+          <w:sz w:val="30"/>
+        </w:rPr>
+      </w:pPr>
+    </w:p>
+    <w:p>
+      <w:pPr>
+        <w:ind w:left="426" w:right="571" w:firstLine="432"/>
+        <w:jc w:val="both"/>
+        <w:rPr>
+          <w:sz w:val="20"/>
+        </w:rPr>
+      </w:pPr>
+      <w:r>
+        <w:rPr>
+          <w:sz w:val="20"/>
+        </w:rPr>
+        <w:t>Technical reports</w:t>
+      </w:r>
+      <w:r>
+        <w:rPr>
+          <w:spacing w:val="-2"/>
+          <w:sz w:val="20"/>
+        </w:rPr>
+        <w:t xml:space="preserve"> </w:t>
+      </w:r>
+      <w:r>
+        <w:rPr>
+          <w:sz w:val="20"/>
+        </w:rPr>
+        <w:t>contain scientific and technical information that</w:t>
+      </w:r>
+      <w:r>
+        <w:rPr>
+          <w:spacing w:val="-1"/>
+          <w:sz w:val="20"/>
+        </w:rPr>
+        <w:t xml:space="preserve"> </w:t>
+      </w:r>
+      <w:r>
+        <w:rPr>
+          <w:sz w:val="20"/>
+        </w:rPr>
+        <w:t>contributes</w:t>
+      </w:r>
+      <w:r>
+        <w:rPr>
+          <w:spacing w:val="-1"/>
+          <w:sz w:val="20"/>
+        </w:rPr>
+        <w:t xml:space="preserve"> </w:t>
+      </w:r>
+      <w:r>
+        <w:rPr>
+          <w:sz w:val="20"/>
+        </w:rPr>
+        <w:t xml:space="preserve">to existing </w:t>
+      </w:r>
+      <w:proofErr w:type="gramStart"/>
+      <w:r>
+        <w:rPr>
+          <w:sz w:val="20"/>
+        </w:rPr>
+        <w:t>knowledge</w:t>
+      </w:r>
+      <w:proofErr w:type="gramEnd"/>
+      <w:r>
+        <w:rPr>
+          <w:sz w:val="20"/>
+        </w:rPr>
+        <w:t xml:space="preserve"> but which is not normally appropriate for primary literature.</w:t>
+      </w:r>
+      <w:r>
+        <w:rPr>
+          <w:spacing w:val="40"/>
+          <w:sz w:val="20"/>
+        </w:rPr>
+        <w:t xml:space="preserve"> </w:t>
+      </w:r>
+      <w:r>
+        <w:rPr>
+          <w:sz w:val="20"/>
+        </w:rPr>
+        <w:t>Technical reports are directed primarily toward a worldwide audience and have an international distribution.</w:t>
+      </w:r>
+      <w:r>
+        <w:rPr>
+          <w:spacing w:val="40"/>
+          <w:sz w:val="20"/>
+        </w:rPr>
+        <w:t xml:space="preserve"> </w:t>
+      </w:r>
+      <w:r>
+        <w:rPr>
+          <w:sz w:val="20"/>
+        </w:rPr>
+        <w:t>No restriction is placed on subject matter and the series reflects the broad interests and policies of Fisheries and Oceans Canada, namely, fisheries and aquatic sciences.</w:t>
+      </w:r>
+    </w:p>
+    <w:p>
+      <w:pPr>
+        <w:spacing w:before="118"/>
+        <w:ind w:left="426" w:right="571" w:firstLine="432"/>
+        <w:jc w:val="both"/>
+        <w:rPr>
+          <w:sz w:val="20"/>
+        </w:rPr>
+      </w:pPr>
+      <w:r>
+        <w:rPr>
+          <w:sz w:val="20"/>
+        </w:rPr>
+        <w:t>Technical reports may be cited as full publications.</w:t>
+      </w:r>
+      <w:r>
+        <w:rPr>
+          <w:spacing w:val="40"/>
+          <w:sz w:val="20"/>
+        </w:rPr>
+        <w:t xml:space="preserve"> </w:t>
+      </w:r>
+      <w:r>
+        <w:rPr>
+          <w:sz w:val="20"/>
+        </w:rPr>
+        <w:t>The correct citation appears above the abstract of each report.</w:t>
+      </w:r>
+      <w:r>
+        <w:rPr>
+          <w:spacing w:val="40"/>
+          <w:sz w:val="20"/>
+        </w:rPr>
+        <w:t xml:space="preserve"> </w:t>
+      </w:r>
+      <w:r>
+        <w:rPr>
+          <w:sz w:val="20"/>
+        </w:rPr>
+        <w:t xml:space="preserve">Each report is abstracted in the data base </w:t>
+      </w:r>
+      <w:r>
+        <w:rPr>
+          <w:i/>
+          <w:sz w:val="20"/>
+        </w:rPr>
+        <w:t>Aquatic Sciences and Fisheries Abstracts</w:t>
+      </w:r>
+      <w:r>
+        <w:rPr>
+          <w:sz w:val="20"/>
+        </w:rPr>
+        <w:t>.</w:t>
+      </w:r>
+    </w:p>
+    <w:p>
+      <w:pPr>
+        <w:spacing w:before="120"/>
+        <w:ind w:left="426" w:right="571" w:firstLine="432"/>
+        <w:jc w:val="both"/>
+        <w:rPr>
+          <w:sz w:val="20"/>
+        </w:rPr>
+      </w:pPr>
+      <w:r>
+        <w:rPr>
+          <w:sz w:val="20"/>
+        </w:rPr>
+        <w:t>Technical reports are produced regionally but are numbered nationally.</w:t>
+      </w:r>
+      <w:r>
+        <w:rPr>
+          <w:spacing w:val="40"/>
+          <w:sz w:val="20"/>
+        </w:rPr>
+        <w:t xml:space="preserve"> </w:t>
+      </w:r>
+      <w:r>
+        <w:rPr>
+          <w:sz w:val="20"/>
+        </w:rPr>
+        <w:t>Requests for individual reports will be filled by the issuing establishment listed on the front cover and title page.</w:t>
+      </w:r>
+    </w:p>
+    <w:p>
+      <w:pPr>
+        <w:spacing w:before="120"/>
+        <w:ind w:left="426" w:right="571" w:firstLine="432"/>
+        <w:jc w:val="both"/>
+        <w:rPr>
+          <w:sz w:val="20"/>
+          <w:lang w:val="fr-CA"/>
+        </w:rPr>
+      </w:pPr>
+      <w:r>
+        <w:rPr>
+          <w:sz w:val="20"/>
+        </w:rPr>
+        <w:t>Numbers 1-456 in this series were issued as Technical Reports of the Fisheries Research Board of Canada.</w:t>
+      </w:r>
+      <w:r>
+        <w:rPr>
+          <w:spacing w:val="40"/>
+          <w:sz w:val="20"/>
+        </w:rPr>
+        <w:t xml:space="preserve"> </w:t>
+      </w:r>
+      <w:r>
+        <w:rPr>
+          <w:sz w:val="20"/>
+        </w:rPr>
+        <w:t>Numbers</w:t>
+      </w:r>
+      <w:r>
+        <w:rPr>
+          <w:spacing w:val="-4"/>
+          <w:sz w:val="20"/>
+        </w:rPr>
+        <w:t xml:space="preserve"> </w:t>
+      </w:r>
+      <w:r>
+        <w:rPr>
+          <w:sz w:val="20"/>
+        </w:rPr>
+        <w:t>457-714</w:t>
+      </w:r>
+      <w:r>
+        <w:rPr>
+          <w:spacing w:val="-2"/>
+          <w:sz w:val="20"/>
+        </w:rPr>
+        <w:t xml:space="preserve"> </w:t>
+      </w:r>
+      <w:r>
+        <w:rPr>
+          <w:sz w:val="20"/>
+        </w:rPr>
+        <w:t>were</w:t>
+      </w:r>
+      <w:r>
+        <w:rPr>
+          <w:spacing w:val="-3"/>
+          <w:sz w:val="20"/>
+        </w:rPr>
+        <w:t xml:space="preserve"> </w:t>
+      </w:r>
+      <w:r>
+        <w:rPr>
+          <w:sz w:val="20"/>
+        </w:rPr>
+        <w:t>issued</w:t>
+      </w:r>
+      <w:r>
+        <w:rPr>
+          <w:spacing w:val="-2"/>
+          <w:sz w:val="20"/>
+        </w:rPr>
+        <w:t xml:space="preserve"> </w:t>
+      </w:r>
+      <w:r>
+        <w:rPr>
+          <w:sz w:val="20"/>
+        </w:rPr>
+        <w:t>as</w:t>
+      </w:r>
+      <w:r>
+        <w:rPr>
+          <w:spacing w:val="-4"/>
+          <w:sz w:val="20"/>
+        </w:rPr>
+        <w:t xml:space="preserve"> </w:t>
+      </w:r>
+      <w:r>
+        <w:rPr>
+          <w:sz w:val="20"/>
+        </w:rPr>
+        <w:t>Department</w:t>
+      </w:r>
+      <w:r>
+        <w:rPr>
+          <w:spacing w:val="-4"/>
+          <w:sz w:val="20"/>
+        </w:rPr>
+        <w:t xml:space="preserve"> </w:t>
+      </w:r>
+      <w:r>
+        <w:rPr>
+          <w:sz w:val="20"/>
+        </w:rPr>
+        <w:t>of</w:t>
+      </w:r>
+      <w:r>
+        <w:rPr>
+          <w:spacing w:val="-3"/>
+          <w:sz w:val="20"/>
+        </w:rPr>
+        <w:t xml:space="preserve"> </w:t>
+      </w:r>
+      <w:r>
+        <w:rPr>
+          <w:sz w:val="20"/>
+        </w:rPr>
+        <w:t>the</w:t>
+      </w:r>
+      <w:r>
+        <w:rPr>
+          <w:spacing w:val="-3"/>
+          <w:sz w:val="20"/>
+        </w:rPr>
+        <w:t xml:space="preserve"> </w:t>
+      </w:r>
+      <w:r>
+        <w:rPr>
+          <w:sz w:val="20"/>
+        </w:rPr>
+        <w:t>Environment,</w:t>
+      </w:r>
+      <w:r>
+        <w:rPr>
+          <w:spacing w:val="-3"/>
+          <w:sz w:val="20"/>
+        </w:rPr>
+        <w:t xml:space="preserve"> </w:t>
+      </w:r>
+      <w:r>
+        <w:rPr>
+          <w:sz w:val="20"/>
+        </w:rPr>
+        <w:t>Fisheries</w:t>
+      </w:r>
+      <w:r>
+        <w:rPr>
+          <w:spacing w:val="-4"/>
+          <w:sz w:val="20"/>
+        </w:rPr>
+        <w:t xml:space="preserve"> </w:t>
+      </w:r>
+      <w:r>
+        <w:rPr>
+          <w:sz w:val="20"/>
+        </w:rPr>
+        <w:t>and</w:t>
+      </w:r>
+      <w:r>
+        <w:rPr>
+          <w:spacing w:val="-4"/>
+          <w:sz w:val="20"/>
+        </w:rPr>
+        <w:t xml:space="preserve"> </w:t>
+      </w:r>
+      <w:r>
+        <w:rPr>
+          <w:sz w:val="20"/>
+        </w:rPr>
+        <w:t>Marine</w:t>
+      </w:r>
+      <w:r>
+        <w:rPr>
+          <w:spacing w:val="-3"/>
+          <w:sz w:val="20"/>
+        </w:rPr>
+        <w:t xml:space="preserve"> </w:t>
+      </w:r>
+      <w:r>
+        <w:rPr>
+          <w:sz w:val="20"/>
+        </w:rPr>
+        <w:t>Service, Research and Development</w:t>
+      </w:r>
+      <w:r>
+        <w:rPr>
+          <w:spacing w:val="-1"/>
+          <w:sz w:val="20"/>
+        </w:rPr>
+        <w:t xml:space="preserve"> </w:t>
+      </w:r>
+      <w:r>
+        <w:rPr>
+          <w:sz w:val="20"/>
+        </w:rPr>
+        <w:t>Directorate Technical Reports.</w:t>
+      </w:r>
+      <w:r>
+        <w:rPr>
+          <w:spacing w:val="40"/>
+          <w:sz w:val="20"/>
+        </w:rPr>
+        <w:t xml:space="preserve"> </w:t>
+      </w:r>
+      <w:r>
+        <w:rPr>
+          <w:sz w:val="20"/>
+        </w:rPr>
+        <w:t>Numbers</w:t>
+      </w:r>
+      <w:r>
+        <w:rPr>
+          <w:spacing w:val="-1"/>
+          <w:sz w:val="20"/>
+        </w:rPr>
+        <w:t xml:space="preserve"> </w:t>
+      </w:r>
+      <w:r>
+        <w:rPr>
+          <w:sz w:val="20"/>
+        </w:rPr>
+        <w:t>715-924 were issued as</w:t>
+      </w:r>
+      <w:r>
+        <w:rPr>
+          <w:spacing w:val="-1"/>
+          <w:sz w:val="20"/>
+        </w:rPr>
+        <w:t xml:space="preserve"> </w:t>
+      </w:r>
+      <w:r>
+        <w:rPr>
+          <w:sz w:val="20"/>
+        </w:rPr>
+        <w:t>Department of Fisheries and Environment, Fisheries and Marine Service Technical Reports.</w:t>
+      </w:r>
+      <w:r>
+        <w:rPr>
+          <w:spacing w:val="40"/>
+          <w:sz w:val="20"/>
+        </w:rPr>
+        <w:t xml:space="preserve"> </w:t>
+      </w:r>
+      <w:r>
+        <w:rPr>
+          <w:sz w:val="20"/>
+          <w:lang w:val="fr-CA"/>
+        </w:rPr>
+        <w:t xml:space="preserve">The </w:t>
+      </w:r>
+      <w:proofErr w:type="spellStart"/>
+      <w:r>
+        <w:rPr>
+          <w:sz w:val="20"/>
+          <w:lang w:val="fr-CA"/>
+        </w:rPr>
+        <w:t>current</w:t>
+      </w:r>
+      <w:proofErr w:type="spellEnd"/>
+      <w:r>
+        <w:rPr>
+          <w:sz w:val="20"/>
+          <w:lang w:val="fr-CA"/>
+        </w:rPr>
+        <w:t xml:space="preserve"> </w:t>
+      </w:r>
+      <w:proofErr w:type="spellStart"/>
+      <w:r>
+        <w:rPr>
+          <w:sz w:val="20"/>
+          <w:lang w:val="fr-CA"/>
+        </w:rPr>
+        <w:t>series</w:t>
+      </w:r>
+      <w:proofErr w:type="spellEnd"/>
+      <w:r>
+        <w:rPr>
+          <w:sz w:val="20"/>
+          <w:lang w:val="fr-CA"/>
+        </w:rPr>
+        <w:t xml:space="preserve"> </w:t>
+      </w:r>
+      <w:proofErr w:type="spellStart"/>
+      <w:r>
+        <w:rPr>
+          <w:sz w:val="20"/>
+          <w:lang w:val="fr-CA"/>
+        </w:rPr>
+        <w:t>name</w:t>
+      </w:r>
+      <w:proofErr w:type="spellEnd"/>
+      <w:r>
+        <w:rPr>
+          <w:sz w:val="20"/>
+          <w:lang w:val="fr-CA"/>
+        </w:rPr>
+        <w:t xml:space="preserve"> </w:t>
+      </w:r>
+      <w:proofErr w:type="spellStart"/>
+      <w:r>
+        <w:rPr>
+          <w:sz w:val="20"/>
+          <w:lang w:val="fr-CA"/>
+        </w:rPr>
+        <w:t>was</w:t>
+      </w:r>
+      <w:proofErr w:type="spellEnd"/>
+      <w:r>
+        <w:rPr>
+          <w:sz w:val="20"/>
+          <w:lang w:val="fr-CA"/>
+        </w:rPr>
+        <w:t xml:space="preserve"> </w:t>
+      </w:r>
+      <w:proofErr w:type="spellStart"/>
+      <w:r>
+        <w:rPr>
+          <w:sz w:val="20"/>
+          <w:lang w:val="fr-CA"/>
+        </w:rPr>
+        <w:t>changed</w:t>
+      </w:r>
+      <w:proofErr w:type="spellEnd"/>
+      <w:r>
+        <w:rPr>
+          <w:sz w:val="20"/>
+          <w:lang w:val="fr-CA"/>
+        </w:rPr>
+        <w:t xml:space="preserve"> </w:t>
+      </w:r>
+      <w:proofErr w:type="spellStart"/>
+      <w:r>
+        <w:rPr>
+          <w:sz w:val="20"/>
+          <w:lang w:val="fr-CA"/>
+        </w:rPr>
+        <w:t>with</w:t>
+      </w:r>
+      <w:proofErr w:type="spellEnd"/>
+      <w:r>
+        <w:rPr>
+          <w:sz w:val="20"/>
+          <w:lang w:val="fr-CA"/>
+        </w:rPr>
+        <w:t xml:space="preserve"> report </w:t>
+      </w:r>
+      <w:proofErr w:type="spellStart"/>
+      <w:r>
+        <w:rPr>
+          <w:sz w:val="20"/>
+          <w:lang w:val="fr-CA"/>
+        </w:rPr>
+        <w:t>number</w:t>
+      </w:r>
+      <w:proofErr w:type="spellEnd"/>
+      <w:r>
+        <w:rPr>
+          <w:sz w:val="20"/>
+          <w:lang w:val="fr-CA"/>
+        </w:rPr>
+        <w:t xml:space="preserve"> 925.</w:t>
+      </w:r>
+    </w:p>
+    <w:p>
+      <w:pPr>
+        <w:pStyle w:val="BodyText"/>
+        <w:ind w:left="426" w:right="571"/>
+        <w:rPr>
+          <w:lang w:val="fr-CA"/>
+        </w:rPr>
+      </w:pPr>
+    </w:p>
+    <w:p>
+      <w:pPr>
+        <w:pStyle w:val="BodyText"/>
+        <w:ind w:left="426" w:right="571"/>
+        <w:rPr>
+          <w:lang w:val="fr-CA"/>
+        </w:rPr>
+      </w:pPr>
+    </w:p>
+    <w:p>
+      <w:pPr>
+        <w:pStyle w:val="BodyText"/>
+        <w:ind w:left="426" w:right="571"/>
+        <w:rPr>
+          <w:lang w:val="fr-CA"/>
+        </w:rPr>
+      </w:pPr>
+    </w:p>
+    <w:p>
+      <w:pPr>
+        <w:pStyle w:val="BodyText"/>
+        <w:spacing w:before="4"/>
+        <w:ind w:left="426" w:right="571"/>
+        <w:rPr>
+          <w:lang w:val="fr-CA"/>
+        </w:rPr>
+      </w:pPr>
+    </w:p>
+    <w:p>
+      <w:pPr>
+        <w:spacing w:before="1"/>
+        <w:ind w:left="426" w:right="571"/>
+        <w:jc w:val="center"/>
+        <w:rPr>
+          <w:b/>
+          <w:sz w:val="20"/>
+          <w:lang w:val="fr-CA"/>
+        </w:rPr>
+      </w:pPr>
+      <w:r>
+        <w:rPr>
+          <w:b/>
+          <w:sz w:val="20"/>
+          <w:lang w:val="fr-CA"/>
+        </w:rPr>
+        <w:t>Rapport</w:t>
+      </w:r>
+      <w:r>
+        <w:rPr>
+          <w:b/>
+          <w:spacing w:val="-6"/>
+          <w:sz w:val="20"/>
+          <w:lang w:val="fr-CA"/>
+        </w:rPr>
+        <w:t xml:space="preserve"> </w:t>
+      </w:r>
+      <w:r>
+        <w:rPr>
+          <w:b/>
+          <w:sz w:val="20"/>
+          <w:lang w:val="fr-CA"/>
+        </w:rPr>
+        <w:t>technique</w:t>
+      </w:r>
+      <w:r>
+        <w:rPr>
+          <w:b/>
+          <w:spacing w:val="-5"/>
+          <w:sz w:val="20"/>
+          <w:lang w:val="fr-CA"/>
+        </w:rPr>
+        <w:t xml:space="preserve"> </w:t>
+      </w:r>
+      <w:r>
+        <w:rPr>
+          <w:b/>
+          <w:sz w:val="20"/>
+          <w:lang w:val="fr-CA"/>
+        </w:rPr>
+        <w:t>canadien</w:t>
+      </w:r>
+      <w:r>
+        <w:rPr>
+          <w:b/>
+          <w:spacing w:val="-5"/>
+          <w:sz w:val="20"/>
+          <w:lang w:val="fr-CA"/>
+        </w:rPr>
+        <w:t xml:space="preserve"> </w:t>
+      </w:r>
+      <w:r>
+        <w:rPr>
+          <w:b/>
+          <w:sz w:val="20"/>
+          <w:lang w:val="fr-CA"/>
+        </w:rPr>
+        <w:t>des</w:t>
+      </w:r>
+      <w:r>
+        <w:rPr>
+          <w:b/>
+          <w:spacing w:val="-7"/>
+          <w:sz w:val="20"/>
+          <w:lang w:val="fr-CA"/>
+        </w:rPr>
+        <w:t xml:space="preserve"> </w:t>
+      </w:r>
+      <w:r>
+        <w:rPr>
+          <w:b/>
+          <w:sz w:val="20"/>
+          <w:lang w:val="fr-CA"/>
+        </w:rPr>
+        <w:t>sciences</w:t>
+      </w:r>
+      <w:r>
+        <w:rPr>
+          <w:b/>
+          <w:spacing w:val="-7"/>
+          <w:sz w:val="20"/>
+          <w:lang w:val="fr-CA"/>
+        </w:rPr>
+        <w:t xml:space="preserve"> </w:t>
+      </w:r>
+      <w:r>
+        <w:rPr>
+          <w:b/>
+          <w:sz w:val="20"/>
+          <w:lang w:val="fr-CA"/>
+        </w:rPr>
+        <w:t>halieutiques</w:t>
+      </w:r>
+      <w:r>
+        <w:rPr>
+          <w:b/>
+          <w:spacing w:val="-7"/>
+          <w:sz w:val="20"/>
+          <w:lang w:val="fr-CA"/>
+        </w:rPr>
+        <w:t xml:space="preserve"> </w:t>
+      </w:r>
+      <w:r>
+        <w:rPr>
+          <w:b/>
+          <w:sz w:val="20"/>
+          <w:lang w:val="fr-CA"/>
+        </w:rPr>
+        <w:t>et</w:t>
+      </w:r>
+      <w:r>
+        <w:rPr>
+          <w:b/>
+          <w:spacing w:val="-3"/>
+          <w:sz w:val="20"/>
+          <w:lang w:val="fr-CA"/>
+        </w:rPr>
+        <w:t xml:space="preserve"> </w:t>
+      </w:r>
+      <w:r>
+        <w:rPr>
+          <w:b/>
+          <w:spacing w:val="-2"/>
+          <w:sz w:val="20"/>
+          <w:lang w:val="fr-CA"/>
+        </w:rPr>
+        <w:t>aquatiques</w:t>
+      </w:r>
+    </w:p>
+    <w:p>
+      <w:pPr>
+        <w:pStyle w:val="BodyText"/>
+        <w:spacing w:before="4"/>
+        <w:ind w:left="426" w:right="571"/>
+        <w:rPr>
+          <w:b/>
+          <w:sz w:val="30"/>
+          <w:lang w:val="fr-CA"/>
+        </w:rPr>
+      </w:pPr>
+    </w:p>
+    <w:p>
+      <w:pPr>
+        <w:ind w:left="426" w:right="571" w:firstLine="432"/>
+        <w:jc w:val="both"/>
+        <w:rPr>
+          <w:sz w:val="20"/>
+          <w:lang w:val="fr-CA"/>
+        </w:rPr>
+      </w:pPr>
+      <w:r>
+        <w:rPr>
+          <w:sz w:val="20"/>
+          <w:lang w:val="fr-CA"/>
+        </w:rPr>
+        <w:t>Les rapports techniques contiennent des renseignements scientifiques et techniques qui constituent une contribution aux connaissances actuelles, mais qui ne sont pas normalement appropriés pour la publication dans un journal scientifique.</w:t>
+      </w:r>
+      <w:r>
+        <w:rPr>
+          <w:spacing w:val="80"/>
+          <w:sz w:val="20"/>
+          <w:lang w:val="fr-CA"/>
+        </w:rPr>
+        <w:t xml:space="preserve"> </w:t>
+      </w:r>
+      <w:r>
+        <w:rPr>
+          <w:sz w:val="20"/>
+          <w:lang w:val="fr-CA"/>
+        </w:rPr>
+        <w:t>Les rapports techniques sont destinés essentiellement à un public international et ils sont distribués à cet échelon.</w:t>
+      </w:r>
+      <w:r>
+        <w:rPr>
+          <w:spacing w:val="66"/>
+          <w:sz w:val="20"/>
+          <w:lang w:val="fr-CA"/>
+        </w:rPr>
+        <w:t xml:space="preserve"> </w:t>
+      </w:r>
+      <w:r>
+        <w:rPr>
+          <w:sz w:val="20"/>
+          <w:lang w:val="fr-CA"/>
+        </w:rPr>
+        <w:t>II n'y a aucune restriction quant au sujet; de fait,</w:t>
+      </w:r>
+      <w:r>
+        <w:rPr>
+          <w:spacing w:val="40"/>
+          <w:sz w:val="20"/>
+          <w:lang w:val="fr-CA"/>
+        </w:rPr>
+        <w:t xml:space="preserve"> </w:t>
+      </w:r>
+      <w:r>
+        <w:rPr>
+          <w:sz w:val="20"/>
+          <w:lang w:val="fr-CA"/>
+        </w:rPr>
+        <w:t>la série reflète la vaste gamme des intérêts et des politiques de Pêches et Océans Canada, c'est-à-dire les sciences halieutiques et aquatiques.</w:t>
+      </w:r>
+    </w:p>
+    <w:p>
+      <w:pPr>
+        <w:spacing w:before="118"/>
+        <w:ind w:left="426" w:right="571" w:firstLine="432"/>
+        <w:jc w:val="both"/>
+        <w:rPr>
+          <w:i/>
+          <w:sz w:val="20"/>
+          <w:lang w:val="fr-CA"/>
+        </w:rPr>
+      </w:pPr>
+      <w:r>
+        <w:rPr>
+          <w:sz w:val="20"/>
+          <w:lang w:val="fr-CA"/>
+        </w:rPr>
+        <w:t>Les rapports techniques peuvent être cités comme des publications à part entière.</w:t>
+      </w:r>
+      <w:r>
+        <w:rPr>
+          <w:spacing w:val="40"/>
+          <w:sz w:val="20"/>
+          <w:lang w:val="fr-CA"/>
+        </w:rPr>
+        <w:t xml:space="preserve"> </w:t>
+      </w:r>
+      <w:r>
+        <w:rPr>
+          <w:sz w:val="20"/>
+          <w:lang w:val="fr-CA"/>
+        </w:rPr>
+        <w:t>Le titre exact figure au-dessus du résumé de chaque rapport.</w:t>
+      </w:r>
+      <w:r>
+        <w:rPr>
+          <w:spacing w:val="40"/>
+          <w:sz w:val="20"/>
+          <w:lang w:val="fr-CA"/>
+        </w:rPr>
+        <w:t xml:space="preserve"> </w:t>
+      </w:r>
+      <w:r>
+        <w:rPr>
+          <w:sz w:val="20"/>
+          <w:lang w:val="fr-CA"/>
+        </w:rPr>
+        <w:t>Les rapports techniques sont résumés dans la base de données</w:t>
+      </w:r>
+      <w:r>
+        <w:rPr>
+          <w:spacing w:val="40"/>
+          <w:sz w:val="20"/>
+          <w:lang w:val="fr-CA"/>
+        </w:rPr>
+        <w:t xml:space="preserve"> </w:t>
+      </w:r>
+      <w:r>
+        <w:rPr>
+          <w:i/>
+          <w:sz w:val="20"/>
+          <w:lang w:val="fr-CA"/>
+        </w:rPr>
+        <w:t>Résumés des sciences aquatiques et halieutiques.</w:t>
+      </w:r>
+    </w:p>
+    <w:p>
+      <w:pPr>
+        <w:spacing w:before="122" w:line="237" w:lineRule="auto"/>
+        <w:ind w:left="426" w:right="571" w:firstLine="432"/>
+        <w:jc w:val="both"/>
+        <w:rPr>
+          <w:sz w:val="20"/>
+          <w:lang w:val="fr-CA"/>
+        </w:rPr>
+      </w:pPr>
+      <w:r>
+        <w:rPr>
+          <w:sz w:val="20"/>
+          <w:lang w:val="fr-CA"/>
+        </w:rPr>
+        <w:t>Les rapports techniques sont produits à l'échelon régional, mais numérotés à l'échelon national.</w:t>
+      </w:r>
+      <w:r>
+        <w:rPr>
+          <w:spacing w:val="40"/>
+          <w:sz w:val="20"/>
+          <w:lang w:val="fr-CA"/>
+        </w:rPr>
+        <w:t xml:space="preserve"> </w:t>
+      </w:r>
+      <w:r>
+        <w:rPr>
+          <w:sz w:val="20"/>
+          <w:lang w:val="fr-CA"/>
+        </w:rPr>
+        <w:t>Les demandes de rapports seront satisfaites par l'établissement auteur dont le nom figure sur la couverture et</w:t>
+      </w:r>
+      <w:r>
+        <w:rPr>
+          <w:spacing w:val="40"/>
+          <w:sz w:val="20"/>
+          <w:lang w:val="fr-CA"/>
+        </w:rPr>
+        <w:t xml:space="preserve"> </w:t>
+      </w:r>
+      <w:r>
+        <w:rPr>
+          <w:sz w:val="20"/>
+          <w:lang w:val="fr-CA"/>
+        </w:rPr>
+        <w:t>la page du titre.</w:t>
+      </w:r>
+    </w:p>
+    <w:p>
+      <w:pPr>
+        <w:spacing w:before="123"/>
+        <w:ind w:left="426" w:right="571" w:firstLine="432"/>
+        <w:jc w:val="both"/>
+        <w:rPr>
+          <w:sz w:val="20"/>
+          <w:lang w:val="fr-CA"/>
+        </w:rPr>
+      </w:pPr>
+      <w:r>
+        <w:rPr>
+          <w:sz w:val="20"/>
+          <w:lang w:val="fr-CA"/>
+        </w:rPr>
+        <w:t>Les numéros 1 à 456 de cette série ont été publiés à titre de Rapports techniques de l'Office des recherches sur les pêcheries du Canada.</w:t>
+      </w:r>
+      <w:r>
+        <w:rPr>
+          <w:spacing w:val="40"/>
+          <w:sz w:val="20"/>
+          <w:lang w:val="fr-CA"/>
+        </w:rPr>
+        <w:t xml:space="preserve"> </w:t>
+      </w:r>
+      <w:r>
+        <w:rPr>
+          <w:sz w:val="20"/>
+          <w:lang w:val="fr-CA"/>
+        </w:rPr>
+        <w:t>Les numéros 457 à</w:t>
+      </w:r>
+      <w:r>
+        <w:rPr>
+          <w:spacing w:val="-2"/>
+          <w:sz w:val="20"/>
+          <w:lang w:val="fr-CA"/>
+        </w:rPr>
+        <w:t xml:space="preserve"> </w:t>
+      </w:r>
+      <w:r>
+        <w:rPr>
+          <w:sz w:val="20"/>
+          <w:lang w:val="fr-CA"/>
+        </w:rPr>
+        <w:t>714 sont parus à titre de Rapports</w:t>
+      </w:r>
+      <w:r>
+        <w:rPr>
+          <w:spacing w:val="-1"/>
+          <w:sz w:val="20"/>
+          <w:lang w:val="fr-CA"/>
+        </w:rPr>
+        <w:t xml:space="preserve"> </w:t>
+      </w:r>
+      <w:r>
+        <w:rPr>
+          <w:sz w:val="20"/>
+          <w:lang w:val="fr-CA"/>
+        </w:rPr>
+        <w:t>techniques de la Direction générale de la recherche et du développement, Service des pêches et de la mer, ministère de l'Environnement.</w:t>
+      </w:r>
+      <w:r>
+        <w:rPr>
+          <w:spacing w:val="40"/>
+          <w:sz w:val="20"/>
+          <w:lang w:val="fr-CA"/>
+        </w:rPr>
+        <w:t xml:space="preserve"> </w:t>
+      </w:r>
+      <w:r>
+        <w:rPr>
+          <w:sz w:val="20"/>
+          <w:lang w:val="fr-CA"/>
+        </w:rPr>
+        <w:t>Les numéros 715 à 924 ont été publiés à titre de Rapports</w:t>
+      </w:r>
+      <w:r>
+        <w:rPr>
+          <w:spacing w:val="-1"/>
+          <w:sz w:val="20"/>
+          <w:lang w:val="fr-CA"/>
+        </w:rPr>
+        <w:t xml:space="preserve"> </w:t>
+      </w:r>
+      <w:r>
+        <w:rPr>
+          <w:sz w:val="20"/>
+          <w:lang w:val="fr-CA"/>
+        </w:rPr>
+        <w:t>techniques du Service des pêches et de la mer, ministère des Pêches et de l'Environnement.</w:t>
+      </w:r>
+      <w:r>
+        <w:rPr>
+          <w:spacing w:val="77"/>
+          <w:sz w:val="20"/>
+          <w:lang w:val="fr-CA"/>
+        </w:rPr>
+        <w:t xml:space="preserve"> </w:t>
+      </w:r>
+      <w:r>
+        <w:rPr>
+          <w:sz w:val="20"/>
+          <w:lang w:val="fr-CA"/>
+        </w:rPr>
+        <w:t>Le nom actuel de la série a été établi lors de la parution du numéro 925.</w:t>
+      </w:r>
+    </w:p>
+    <w:p>
+      <w:pPr>
+        <w:ind w:left="426" w:right="571"/>
+        <w:rPr>
+          <w:lang w:val="fr-CA"/>
+        </w:rPr>
+      </w:pPr>
+    </w:p>
+    <w:p/>
     <w:sectPr>
       <w:type w:val="continuous"/>
       <w:pgSz w:w="12240" w:h="15840" w:code="1"/>
-      <w:pgMar w:top="3572" w:right="1191" w:bottom="567" w:left="2495" w:header="720" w:footer="720" w:gutter="0"/>
+      <w:pgMar w:top="1440" w:right="1440" w:bottom="1440" w:left="1440" w:header="720" w:footer="720" w:gutter="0"/>
       <w:cols w:space="720"/>
+      <w:titlePg/>
       <w:docGrid w:linePitch="360"/>
     </w:sectPr>
   </w:body>
@@ -289,6 +1498,10 @@
   <w:p>
     <w:pPr>
       <w:pStyle w:val="Footer"/>
+      <w:jc w:val="right"/>
+      <w:rPr>
+        <w:lang w:val="fr-CA"/>
+      </w:rPr>
     </w:pPr>
   </w:p>
 </w:ftr>
@@ -311,7 +1524,7 @@
       <mc:AlternateContent>
         <mc:Choice Requires="wps">
           <w:drawing>
-            <wp:anchor distT="0" distB="0" distL="114300" distR="114300" simplePos="0" relativeHeight="251658240" behindDoc="0" locked="0" layoutInCell="0" allowOverlap="1" wp14:anchorId="471DB6B1" wp14:editId="6189FC21">
+            <wp:anchor distT="0" distB="0" distL="114300" distR="114300" simplePos="0" relativeHeight="251661312" behindDoc="0" locked="0" layoutInCell="0" allowOverlap="1" wp14:anchorId="0BDA2530" wp14:editId="4AD154CA">
               <wp:simplePos x="0" y="0"/>
               <wp:positionH relativeFrom="column">
                 <wp:posOffset>4950460</wp:posOffset>
@@ -322,7 +1535,7 @@
               <wp:extent cx="1116965" cy="413385"/>
               <wp:effectExtent l="0" t="635" r="0" b="0"/>
               <wp:wrapNone/>
-              <wp:docPr id="2" name="Text Box 5"/>
+              <wp:docPr id="1879704638" name="Text Box 5"/>
               <wp:cNvGraphicFramePr>
                 <a:graphicFrameLocks xmlns:a="http://schemas.openxmlformats.org/drawingml/2006/main"/>
               </wp:cNvGraphicFramePr>
@@ -367,10 +1580,10 @@
                               <w:noProof/>
                             </w:rPr>
                             <w:drawing>
-                              <wp:inline distT="0" distB="0" distL="0" distR="0" wp14:anchorId="51FA66E4" wp14:editId="11BA8C31">
+                              <wp:inline distT="0" distB="0" distL="0" distR="0" wp14:anchorId="16BA9654" wp14:editId="0F25E1C5">
                                 <wp:extent cx="933450" cy="228600"/>
                                 <wp:effectExtent l="0" t="0" r="0" b="0"/>
-                                <wp:docPr id="4" name="Picture 1"/>
+                                <wp:docPr id="1255526050" name="Picture 1"/>
                                 <wp:cNvGraphicFramePr>
                                   <a:graphicFrameLocks xmlns:a="http://schemas.openxmlformats.org/drawingml/2006/main" noChangeAspect="1"/>
                                 </wp:cNvGraphicFramePr>
@@ -435,11 +1648,11 @@
         </mc:Choice>
         <mc:Fallback>
           <w:pict>
-            <v:shapetype w14:anchorId="471DB6B1" id="_x0000_t202" coordsize="21600,21600" o:spt="202" path="m,l,21600r21600,l21600,xe">
+            <v:shapetype w14:anchorId="0BDA2530" id="_x0000_t202" coordsize="21600,21600" o:spt="202" path="m,l,21600r21600,l21600,xe">
               <v:stroke joinstyle="miter"/>
               <v:path gradientshapeok="t" o:connecttype="rect"/>
             </v:shapetype>
-            <v:shape id="Text Box 5" o:spid="_x0000_s1026" type="#_x0000_t202" style="position:absolute;left:0;text-align:left;margin-left:389.8pt;margin-top:-2.2pt;width:87.95pt;height:32.55pt;z-index:251658240;visibility:visible;mso-wrap-style:none;mso-width-percent:0;mso-height-percent:0;mso-wrap-distance-left:9pt;mso-wrap-distance-top:0;mso-wrap-distance-right:9pt;mso-wrap-distance-bottom:0;mso-position-horizontal:absolute;mso-position-horizontal-relative:text;mso-position-vertical:absolute;mso-position-vertical-relative:text;mso-width-percent:0;mso-height-percent:0;mso-width-relative:page;mso-height-relative:page;v-text-anchor:top" o:gfxdata="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" o:allowincell="f" stroked="f">
+            <v:shape id="Text Box 5" o:spid="_x0000_s1026" type="#_x0000_t202" style="position:absolute;left:0;text-align:left;margin-left:389.8pt;margin-top:-2.2pt;width:87.95pt;height:32.55pt;z-index:251661312;visibility:visible;mso-wrap-style:none;mso-width-percent:0;mso-height-percent:0;mso-wrap-distance-left:9pt;mso-wrap-distance-top:0;mso-wrap-distance-right:9pt;mso-wrap-distance-bottom:0;mso-position-horizontal:absolute;mso-position-horizontal-relative:text;mso-position-vertical:absolute;mso-position-vertical-relative:text;mso-width-percent:0;mso-height-percent:0;mso-width-relative:page;mso-height-relative:page;v-text-anchor:top" o:gfxdata="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" o:allowincell="f" stroked="f">
               <v:textbox>
                 <w:txbxContent>
                   <w:p>
@@ -448,10 +1661,10 @@
                         <w:noProof/>
                       </w:rPr>
                       <w:drawing>
-                        <wp:inline distT="0" distB="0" distL="0" distR="0" wp14:anchorId="51FA66E4" wp14:editId="11BA8C31">
+                        <wp:inline distT="0" distB="0" distL="0" distR="0" wp14:anchorId="16BA9654" wp14:editId="0F25E1C5">
                           <wp:extent cx="933450" cy="228600"/>
                           <wp:effectExtent l="0" t="0" r="0" b="0"/>
-                          <wp:docPr id="4" name="Picture 1"/>
+                          <wp:docPr id="1255526050" name="Picture 1"/>
                           <wp:cNvGraphicFramePr>
                             <a:graphicFrameLocks xmlns:a="http://schemas.openxmlformats.org/drawingml/2006/main" noChangeAspect="1"/>
                           </wp:cNvGraphicFramePr>
@@ -465,7 +1678,7 @@
                                   </pic:cNvPicPr>
                                 </pic:nvPicPr>
                                 <pic:blipFill>
-                                  <a:blip r:embed="rId2">
+                                  <a:blip r:embed="rId1">
                                     <a:extLst>
                                       <a:ext uri="{28A0092B-C50C-407E-A947-70E740481C1C}">
                                         <a14:useLocalDpi xmlns:a14="http://schemas.microsoft.com/office/drawing/2010/main" val="0"/>
@@ -511,7 +1724,7 @@
       <mc:AlternateContent>
         <mc:Choice Requires="wps">
           <w:drawing>
-            <wp:anchor distT="0" distB="0" distL="114300" distR="114300" simplePos="0" relativeHeight="251657216" behindDoc="0" locked="0" layoutInCell="1" allowOverlap="1" wp14:anchorId="59F68482" wp14:editId="4B1CC86B">
+            <wp:anchor distT="0" distB="0" distL="114300" distR="114300" simplePos="0" relativeHeight="251660288" behindDoc="0" locked="0" layoutInCell="1" allowOverlap="1" wp14:anchorId="5BAEA59E" wp14:editId="56148F3D">
               <wp:simplePos x="0" y="0"/>
               <wp:positionH relativeFrom="column">
                 <wp:posOffset>-114300</wp:posOffset>
@@ -522,7 +1735,7 @@
               <wp:extent cx="3023870" cy="588010"/>
               <wp:effectExtent l="0" t="635" r="0" b="1905"/>
               <wp:wrapNone/>
-              <wp:docPr id="1" name="Text Box 4"/>
+              <wp:docPr id="863131553" name="Text Box 4"/>
               <wp:cNvGraphicFramePr>
                 <a:graphicFrameLocks xmlns:a="http://schemas.openxmlformats.org/drawingml/2006/main"/>
               </wp:cNvGraphicFramePr>
@@ -567,10 +1780,10 @@
                               <w:noProof/>
                             </w:rPr>
                             <w:drawing>
-                              <wp:inline distT="0" distB="0" distL="0" distR="0" wp14:anchorId="0E4A0CD3" wp14:editId="72181DEB">
+                              <wp:inline distT="0" distB="0" distL="0" distR="0" wp14:anchorId="530E5950" wp14:editId="68852DFF">
                                 <wp:extent cx="2647950" cy="361950"/>
                                 <wp:effectExtent l="0" t="0" r="0" b="0"/>
-                                <wp:docPr id="3" name="Picture 2"/>
+                                <wp:docPr id="324541726" name="Picture 2"/>
                                 <wp:cNvGraphicFramePr>
                                   <a:graphicFrameLocks xmlns:a="http://schemas.openxmlformats.org/drawingml/2006/main" noChangeAspect="1"/>
                                 </wp:cNvGraphicFramePr>
@@ -584,7 +1797,7 @@
                                         </pic:cNvPicPr>
                                       </pic:nvPicPr>
                                       <pic:blipFill>
-                                        <a:blip r:embed="rId3">
+                                        <a:blip r:embed="rId2">
                                           <a:extLst>
                                             <a:ext uri="{28A0092B-C50C-407E-A947-70E740481C1C}">
                                               <a14:useLocalDpi xmlns:a14="http://schemas.microsoft.com/office/drawing/2010/main" val="0"/>
@@ -635,7 +1848,7 @@
         </mc:Choice>
         <mc:Fallback>
           <w:pict>
-            <v:shape w14:anchorId="59F68482" id="Text Box 4" o:spid="_x0000_s1027" type="#_x0000_t202" style="position:absolute;left:0;text-align:left;margin-left:-9pt;margin-top:-2.2pt;width:238.1pt;height:46.3pt;z-index:251657216;visibility:visible;mso-wrap-style:square;mso-width-percent:0;mso-height-percent:0;mso-wrap-distance-left:9pt;mso-wrap-distance-top:0;mso-wrap-distance-right:9pt;mso-wrap-distance-bottom:0;mso-position-horizontal:absolute;mso-position-horizontal-relative:text;mso-position-vertical:absolute;mso-position-vertical-relative:text;mso-width-percent:0;mso-height-percent:0;mso-width-relative:page;mso-height-relative:page;v-text-anchor:top" o:gfxdata="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" stroked="f">
+            <v:shape w14:anchorId="5BAEA59E" id="Text Box 4" o:spid="_x0000_s1027" type="#_x0000_t202" style="position:absolute;left:0;text-align:left;margin-left:-9pt;margin-top:-2.2pt;width:238.1pt;height:46.3pt;z-index:251660288;visibility:visible;mso-wrap-style:square;mso-width-percent:0;mso-height-percent:0;mso-wrap-distance-left:9pt;mso-wrap-distance-top:0;mso-wrap-distance-right:9pt;mso-wrap-distance-bottom:0;mso-position-horizontal:absolute;mso-position-horizontal-relative:text;mso-position-vertical:absolute;mso-position-vertical-relative:text;mso-width-percent:0;mso-height-percent:0;mso-width-relative:page;mso-height-relative:page;v-text-anchor:top" o:gfxdata="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" stroked="f">
               <v:textbox>
                 <w:txbxContent>
                   <w:p>
@@ -644,10 +1857,10 @@
                         <w:noProof/>
                       </w:rPr>
                       <w:drawing>
-                        <wp:inline distT="0" distB="0" distL="0" distR="0" wp14:anchorId="0E4A0CD3" wp14:editId="72181DEB">
+                        <wp:inline distT="0" distB="0" distL="0" distR="0" wp14:anchorId="530E5950" wp14:editId="68852DFF">
                           <wp:extent cx="2647950" cy="361950"/>
                           <wp:effectExtent l="0" t="0" r="0" b="0"/>
-                          <wp:docPr id="3" name="Picture 2"/>
+                          <wp:docPr id="324541726" name="Picture 2"/>
                           <wp:cNvGraphicFramePr>
                             <a:graphicFrameLocks xmlns:a="http://schemas.openxmlformats.org/drawingml/2006/main" noChangeAspect="1"/>
                           </wp:cNvGraphicFramePr>
@@ -661,7 +1874,7 @@
                                   </pic:cNvPicPr>
                                 </pic:nvPicPr>
                                 <pic:blipFill>
-                                  <a:blip r:embed="rId4">
+                                  <a:blip r:embed="rId2">
                                     <a:extLst>
                                       <a:ext uri="{28A0092B-C50C-407E-A947-70E740481C1C}">
                                         <a14:useLocalDpi xmlns:a14="http://schemas.microsoft.com/office/drawing/2010/main" val="0"/>
@@ -710,16 +1923,6 @@
 </w:ftr>
 </file>
 
-<file path=word/footer3.xml><?xml version="1.0" encoding="utf-8"?>
-<w:ftr xmlns:wpc="http://schemas.microsoft.com/office/word/2010/wordprocessingCanvas" xmlns:cx="http://schemas.microsoft.com/office/drawing/2014/chartex" xmlns:cx1="http://schemas.microsoft.com/office/drawing/2015/9/8/chartex" xmlns:cx2="http://schemas.microsoft.com/office/drawing/2015/10/21/chartex" xmlns:cx3="http://schemas.microsoft.com/office/drawing/2016/5/9/chartex" xmlns:cx4="http://schemas.microsoft.com/office/drawing/2016/5/10/chartex" xmlns:cx5="http://schemas.microsoft.com/office/drawing/2016/5/11/chartex" xmlns:cx6="http://schemas.microsoft.com/office/drawing/2016/5/12/chartex" xmlns:cx7="http://schemas.microsoft.com/office/drawing/2016/5/13/chartex" xmlns:cx8="http://schemas.microsoft.com/office/drawing/2016/5/14/chartex" xmlns:mc="http://schemas.openxmlformats.org/markup-compatibility/2006" xmlns:aink="http://schemas.microsoft.com/office/drawing/2016/ink" xmlns:am3d="http://schemas.microsoft.com/office/drawing/2017/model3d" xmlns:o="urn:schemas-microsoft-com:office:office" xmlns:oel="http://schemas.microsoft.com/office/2019/extlst" xmlns:r="http://schemas.openxmlformats.org/officeDocument/2006/relationships" xmlns:m="http://schemas.openxmlformats.org/officeDocument/2006/math" xmlns:v="urn:schemas-microsoft-com:vml" xmlns:wp14="http://schemas.microsoft.com/office/word/2010/wordprocessingDrawing" xmlns:wp="http://schemas.openxmlformats.org/drawingml/2006/wordprocessingDrawing" xmlns:w10="urn:schemas-microsoft-com:office:word" xmlns:w="http://schemas.openxmlformats.org/wordprocessingml/2006/main" xmlns:w14="http://schemas.microsoft.com/office/word/2010/wordml" xmlns:w15="http://schemas.microsoft.com/office/word/2012/wordml" xmlns:w16cex="http://schemas.microsoft.com/office/word/2018/wordml/cex" xmlns:w16cid="http://schemas.microsoft.com/office/word/2016/wordml/cid" xmlns:w16="http://schemas.microsoft.com/office/word/2018/wordml" xmlns:w16du="http://schemas.microsoft.com/office/word/2023/wordml/word16du" xmlns:w16sdtdh="http://schemas.microsoft.com/office/word/2020/wordml/sdtdatahash" xmlns:w16sdtfl="http://schemas.microsoft.com/office/word/2024/wordml/sdtformatlock" xmlns:w16se="http://schemas.microsoft.com/office/word/2015/wordml/symex" xmlns:wpg="http://schemas.microsoft.com/office/word/2010/wordprocessingGroup" xmlns:wpi="http://schemas.microsoft.com/office/word/2010/wordprocessingInk" xmlns:wne="http://schemas.microsoft.com/office/word/2006/wordml" xmlns:wps="http://schemas.microsoft.com/office/word/2010/wordprocessingShape" mc:Ignorable="w14 w15 w16se w16cid w16 w16cex w16sdtdh w16sdtfl w16du wp14">
-  <w:p>
-    <w:pPr>
-      <w:pStyle w:val="Footer"/>
-    </w:pPr>
-  </w:p>
-</w:ftr>
-</file>
-
 <file path=word/footnotes.xml><?xml version="1.0" encoding="utf-8"?>
 <w:footnotes xmlns:wpc="http://schemas.microsoft.com/office/word/2010/wordprocessingCanvas" xmlns:cx="http://schemas.microsoft.com/office/drawing/2014/chartex" xmlns:cx1="http://schemas.microsoft.com/office/drawing/2015/9/8/chartex" xmlns:cx2="http://schemas.microsoft.com/office/drawing/2015/10/21/chartex" xmlns:cx3="http://schemas.microsoft.com/office/drawing/2016/5/9/chartex" xmlns:cx4="http://schemas.microsoft.com/office/drawing/2016/5/10/chartex" xmlns:cx5="http://schemas.microsoft.com/office/drawing/2016/5/11/chartex" xmlns:cx6="http://schemas.microsoft.com/office/drawing/2016/5/12/chartex" xmlns:cx7="http://schemas.microsoft.com/office/drawing/2016/5/13/chartex" xmlns:cx8="http://schemas.microsoft.com/office/drawing/2016/5/14/chartex" xmlns:mc="http://schemas.openxmlformats.org/markup-compatibility/2006" xmlns:aink="http://schemas.microsoft.com/office/drawing/2016/ink" xmlns:am3d="http://schemas.microsoft.com/office/drawing/2017/model3d" xmlns:o="urn:schemas-microsoft-com:office:office" xmlns:oel="http://schemas.microsoft.com/office/2019/extlst" xmlns:r="http://schemas.openxmlformats.org/officeDocument/2006/relationships" xmlns:m="http://schemas.openxmlformats.org/officeDocument/2006/math" xmlns:v="urn:schemas-microsoft-com:vml" xmlns:wp14="http://schemas.microsoft.com/office/word/2010/wordprocessingDrawing" xmlns:wp="http://schemas.openxmlformats.org/drawingml/2006/wordprocessingDrawing" xmlns:w10="urn:schemas-microsoft-com:office:word" xmlns:w="http://schemas.openxmlformats.org/wordprocessingml/2006/main" xmlns:w14="http://schemas.microsoft.com/office/word/2010/wordml" xmlns:w15="http://schemas.microsoft.com/office/word/2012/wordml" xmlns:w16cex="http://schemas.microsoft.com/office/word/2018/wordml/cex" xmlns:w16cid="http://schemas.microsoft.com/office/word/2016/wordml/cid" xmlns:w16="http://schemas.microsoft.com/office/word/2018/wordml" xmlns:w16du="http://schemas.microsoft.com/office/word/2023/wordml/word16du" xmlns:w16sdtdh="http://schemas.microsoft.com/office/word/2020/wordml/sdtdatahash" xmlns:w16sdtfl="http://schemas.microsoft.com/office/word/2024/wordml/sdtformatlock" xmlns:w16se="http://schemas.microsoft.com/office/word/2015/wordml/symex" xmlns:wpg="http://schemas.microsoft.com/office/word/2010/wordprocessingGroup" xmlns:wpi="http://schemas.microsoft.com/office/word/2010/wordprocessingInk" xmlns:wne="http://schemas.microsoft.com/office/word/2006/wordml" xmlns:wps="http://schemas.microsoft.com/office/word/2010/wordprocessingShape" mc:Ignorable="w14 w15 w16se w16cid w16 w16cex w16sdtdh w16sdtfl w16du wp14">
   <w:footnote w:type="separator" w:id="-1">
@@ -737,36 +1940,6 @@
     </w:p>
   </w:footnote>
 </w:footnotes>
-</file>
-
-<file path=word/header1.xml><?xml version="1.0" encoding="utf-8"?>
-<w:hdr xmlns:wpc="http://schemas.microsoft.com/office/word/2010/wordprocessingCanvas" xmlns:cx="http://schemas.microsoft.com/office/drawing/2014/chartex" xmlns:cx1="http://schemas.microsoft.com/office/drawing/2015/9/8/chartex" xmlns:cx2="http://schemas.microsoft.com/office/drawing/2015/10/21/chartex" xmlns:cx3="http://schemas.microsoft.com/office/drawing/2016/5/9/chartex" xmlns:cx4="http://schemas.microsoft.com/office/drawing/2016/5/10/chartex" xmlns:cx5="http://schemas.microsoft.com/office/drawing/2016/5/11/chartex" xmlns:cx6="http://schemas.microsoft.com/office/drawing/2016/5/12/chartex" xmlns:cx7="http://schemas.microsoft.com/office/drawing/2016/5/13/chartex" xmlns:cx8="http://schemas.microsoft.com/office/drawing/2016/5/14/chartex" xmlns:mc="http://schemas.openxmlformats.org/markup-compatibility/2006" xmlns:aink="http://schemas.microsoft.com/office/drawing/2016/ink" xmlns:am3d="http://schemas.microsoft.com/office/drawing/2017/model3d" xmlns:o="urn:schemas-microsoft-com:office:office" xmlns:oel="http://schemas.microsoft.com/office/2019/extlst" xmlns:r="http://schemas.openxmlformats.org/officeDocument/2006/relationships" xmlns:m="http://schemas.openxmlformats.org/officeDocument/2006/math" xmlns:v="urn:schemas-microsoft-com:vml" xmlns:wp14="http://schemas.microsoft.com/office/word/2010/wordprocessingDrawing" xmlns:wp="http://schemas.openxmlformats.org/drawingml/2006/wordprocessingDrawing" xmlns:w10="urn:schemas-microsoft-com:office:word" xmlns:w="http://schemas.openxmlformats.org/wordprocessingml/2006/main" xmlns:w14="http://schemas.microsoft.com/office/word/2010/wordml" xmlns:w15="http://schemas.microsoft.com/office/word/2012/wordml" xmlns:w16cex="http://schemas.microsoft.com/office/word/2018/wordml/cex" xmlns:w16cid="http://schemas.microsoft.com/office/word/2016/wordml/cid" xmlns:w16="http://schemas.microsoft.com/office/word/2018/wordml" xmlns:w16du="http://schemas.microsoft.com/office/word/2023/wordml/word16du" xmlns:w16sdtdh="http://schemas.microsoft.com/office/word/2020/wordml/sdtdatahash" xmlns:w16sdtfl="http://schemas.microsoft.com/office/word/2024/wordml/sdtformatlock" xmlns:w16se="http://schemas.microsoft.com/office/word/2015/wordml/symex" xmlns:wpg="http://schemas.microsoft.com/office/word/2010/wordprocessingGroup" xmlns:wpi="http://schemas.microsoft.com/office/word/2010/wordprocessingInk" xmlns:wne="http://schemas.microsoft.com/office/word/2006/wordml" xmlns:wps="http://schemas.microsoft.com/office/word/2010/wordprocessingShape" mc:Ignorable="w14 w15 w16se w16cid w16 w16cex w16sdtdh w16sdtfl w16du wp14">
-  <w:p>
-    <w:pPr>
-      <w:pStyle w:val="Header"/>
-    </w:pPr>
-  </w:p>
-</w:hdr>
-</file>
-
-<file path=word/header2.xml><?xml version="1.0" encoding="utf-8"?>
-<w:hdr xmlns:wpc="http://schemas.microsoft.com/office/word/2010/wordprocessingCanvas" xmlns:cx="http://schemas.microsoft.com/office/drawing/2014/chartex" xmlns:cx1="http://schemas.microsoft.com/office/drawing/2015/9/8/chartex" xmlns:cx2="http://schemas.microsoft.com/office/drawing/2015/10/21/chartex" xmlns:cx3="http://schemas.microsoft.com/office/drawing/2016/5/9/chartex" xmlns:cx4="http://schemas.microsoft.com/office/drawing/2016/5/10/chartex" xmlns:cx5="http://schemas.microsoft.com/office/drawing/2016/5/11/chartex" xmlns:cx6="http://schemas.microsoft.com/office/drawing/2016/5/12/chartex" xmlns:cx7="http://schemas.microsoft.com/office/drawing/2016/5/13/chartex" xmlns:cx8="http://schemas.microsoft.com/office/drawing/2016/5/14/chartex" xmlns:mc="http://schemas.openxmlformats.org/markup-compatibility/2006" xmlns:aink="http://schemas.microsoft.com/office/drawing/2016/ink" xmlns:am3d="http://schemas.microsoft.com/office/drawing/2017/model3d" xmlns:o="urn:schemas-microsoft-com:office:office" xmlns:oel="http://schemas.microsoft.com/office/2019/extlst" xmlns:r="http://schemas.openxmlformats.org/officeDocument/2006/relationships" xmlns:m="http://schemas.openxmlformats.org/officeDocument/2006/math" xmlns:v="urn:schemas-microsoft-com:vml" xmlns:wp14="http://schemas.microsoft.com/office/word/2010/wordprocessingDrawing" xmlns:wp="http://schemas.openxmlformats.org/drawingml/2006/wordprocessingDrawing" xmlns:w10="urn:schemas-microsoft-com:office:word" xmlns:w="http://schemas.openxmlformats.org/wordprocessingml/2006/main" xmlns:w14="http://schemas.microsoft.com/office/word/2010/wordml" xmlns:w15="http://schemas.microsoft.com/office/word/2012/wordml" xmlns:w16cex="http://schemas.microsoft.com/office/word/2018/wordml/cex" xmlns:w16cid="http://schemas.microsoft.com/office/word/2016/wordml/cid" xmlns:w16="http://schemas.microsoft.com/office/word/2018/wordml" xmlns:w16du="http://schemas.microsoft.com/office/word/2023/wordml/word16du" xmlns:w16sdtdh="http://schemas.microsoft.com/office/word/2020/wordml/sdtdatahash" xmlns:w16sdtfl="http://schemas.microsoft.com/office/word/2024/wordml/sdtformatlock" xmlns:w16se="http://schemas.microsoft.com/office/word/2015/wordml/symex" xmlns:wpg="http://schemas.microsoft.com/office/word/2010/wordprocessingGroup" xmlns:wpi="http://schemas.microsoft.com/office/word/2010/wordprocessingInk" xmlns:wne="http://schemas.microsoft.com/office/word/2006/wordml" xmlns:wps="http://schemas.microsoft.com/office/word/2010/wordprocessingShape" mc:Ignorable="w14 w15 w16se w16cid w16 w16cex w16sdtdh w16sdtfl w16du wp14">
-  <w:p>
-    <w:pPr>
-      <w:pStyle w:val="Header"/>
-    </w:pPr>
-  </w:p>
-</w:hdr>
-</file>
-
-<file path=word/header3.xml><?xml version="1.0" encoding="utf-8"?>
-<w:hdr xmlns:wpc="http://schemas.microsoft.com/office/word/2010/wordprocessingCanvas" xmlns:cx="http://schemas.microsoft.com/office/drawing/2014/chartex" xmlns:cx1="http://schemas.microsoft.com/office/drawing/2015/9/8/chartex" xmlns:cx2="http://schemas.microsoft.com/office/drawing/2015/10/21/chartex" xmlns:cx3="http://schemas.microsoft.com/office/drawing/2016/5/9/chartex" xmlns:cx4="http://schemas.microsoft.com/office/drawing/2016/5/10/chartex" xmlns:cx5="http://schemas.microsoft.com/office/drawing/2016/5/11/chartex" xmlns:cx6="http://schemas.microsoft.com/office/drawing/2016/5/12/chartex" xmlns:cx7="http://schemas.microsoft.com/office/drawing/2016/5/13/chartex" xmlns:cx8="http://schemas.microsoft.com/office/drawing/2016/5/14/chartex" xmlns:mc="http://schemas.openxmlformats.org/markup-compatibility/2006" xmlns:aink="http://schemas.microsoft.com/office/drawing/2016/ink" xmlns:am3d="http://schemas.microsoft.com/office/drawing/2017/model3d" xmlns:o="urn:schemas-microsoft-com:office:office" xmlns:oel="http://schemas.microsoft.com/office/2019/extlst" xmlns:r="http://schemas.openxmlformats.org/officeDocument/2006/relationships" xmlns:m="http://schemas.openxmlformats.org/officeDocument/2006/math" xmlns:v="urn:schemas-microsoft-com:vml" xmlns:wp14="http://schemas.microsoft.com/office/word/2010/wordprocessingDrawing" xmlns:wp="http://schemas.openxmlformats.org/drawingml/2006/wordprocessingDrawing" xmlns:w10="urn:schemas-microsoft-com:office:word" xmlns:w="http://schemas.openxmlformats.org/wordprocessingml/2006/main" xmlns:w14="http://schemas.microsoft.com/office/word/2010/wordml" xmlns:w15="http://schemas.microsoft.com/office/word/2012/wordml" xmlns:w16cex="http://schemas.microsoft.com/office/word/2018/wordml/cex" xmlns:w16cid="http://schemas.microsoft.com/office/word/2016/wordml/cid" xmlns:w16="http://schemas.microsoft.com/office/word/2018/wordml" xmlns:w16du="http://schemas.microsoft.com/office/word/2023/wordml/word16du" xmlns:w16sdtdh="http://schemas.microsoft.com/office/word/2020/wordml/sdtdatahash" xmlns:w16sdtfl="http://schemas.microsoft.com/office/word/2024/wordml/sdtformatlock" xmlns:w16se="http://schemas.microsoft.com/office/word/2015/wordml/symex" xmlns:wpg="http://schemas.microsoft.com/office/word/2010/wordprocessingGroup" xmlns:wpi="http://schemas.microsoft.com/office/word/2010/wordprocessingInk" xmlns:wne="http://schemas.microsoft.com/office/word/2006/wordml" xmlns:wps="http://schemas.microsoft.com/office/word/2010/wordprocessingShape" mc:Ignorable="w14 w15 w16se w16cid w16 w16cex w16sdtdh w16sdtfl w16du wp14">
-  <w:p>
-    <w:pPr>
-      <w:pStyle w:val="Header"/>
-    </w:pPr>
-  </w:p>
-</w:hdr>
 </file>
 
 <file path=word/numbering.xml><?xml version="1.0" encoding="utf-8"?>
@@ -968,7 +2141,7 @@
     <w:lsdException w:name="Closing" w:semiHidden="1" w:unhideWhenUsed="1"/>
     <w:lsdException w:name="Signature" w:semiHidden="1" w:unhideWhenUsed="1"/>
     <w:lsdException w:name="Default Paragraph Font" w:semiHidden="1" w:uiPriority="1" w:unhideWhenUsed="1"/>
-    <w:lsdException w:name="Body Text" w:semiHidden="1" w:unhideWhenUsed="1"/>
+    <w:lsdException w:name="Body Text" w:semiHidden="1" w:uiPriority="1" w:unhideWhenUsed="1" w:qFormat="1"/>
     <w:lsdException w:name="Body Text Indent" w:semiHidden="1" w:unhideWhenUsed="1"/>
     <w:lsdException w:name="List Continue" w:semiHidden="1" w:unhideWhenUsed="1"/>
     <w:lsdException w:name="List Continue 2" w:semiHidden="1" w:unhideWhenUsed="1"/>
@@ -1418,6 +2591,55 @@
       <w:color w:val="003366"/>
     </w:rPr>
   </w:style>
+  <w:style w:type="paragraph" w:customStyle="1" w:styleId="Covertitle">
+    <w:name w:val="Cover: title"/>
+    <w:basedOn w:val="CommentText"/>
+    <w:qFormat/>
+    <w:rsid w:val="00341845"/>
+    <w:pPr>
+      <w:tabs>
+        <w:tab w:val="left" w:pos="3690"/>
+      </w:tabs>
+    </w:pPr>
+    <w:rPr>
+      <w:rFonts w:ascii="Microsoft Sans Serif" w:hAnsi="Microsoft Sans Serif" w:cs="Microsoft Sans Serif"/>
+      <w:b/>
+      <w:bCs/>
+      <w:sz w:val="36"/>
+      <w:szCs w:val="36"/>
+      <w:lang w:val="fr-CA"/>
+    </w:rPr>
+  </w:style>
+  <w:style w:type="paragraph" w:styleId="BodyText">
+    <w:name w:val="Body Text"/>
+    <w:basedOn w:val="Normal"/>
+    <w:link w:val="BodyTextChar"/>
+    <w:uiPriority w:val="1"/>
+    <w:qFormat/>
+    <w:rsid w:val="00BE2D65"/>
+    <w:pPr>
+      <w:widowControl w:val="0"/>
+      <w:autoSpaceDE w:val="0"/>
+      <w:autoSpaceDN w:val="0"/>
+    </w:pPr>
+    <w:rPr>
+      <w:rFonts w:ascii="Arial" w:hAnsi="Arial"/>
+      <w:sz w:val="22"/>
+    </w:rPr>
+  </w:style>
+  <w:style w:type="character" w:customStyle="1" w:styleId="BodyTextChar">
+    <w:name w:val="Body Text Char"/>
+    <w:basedOn w:val="DefaultParagraphFont"/>
+    <w:link w:val="BodyText"/>
+    <w:uiPriority w:val="1"/>
+    <w:rsid w:val="00BE2D65"/>
+    <w:rPr>
+      <w:rFonts w:ascii="Arial" w:hAnsi="Arial"/>
+      <w:sz w:val="22"/>
+      <w:szCs w:val="24"/>
+      <w:lang w:val="en-US" w:eastAsia="en-US"/>
+    </w:rPr>
+  </w:style>
 </w:styles>
 </file>
 

</xml_diff>

<commit_message>
add bookmark for TechReport year, it was not being replaced on the title page
</commit_message>
<xml_diff>
--- a/inst/tech-report-docx/01-tech-report-cover-english.docx
+++ b/inst/tech-report-docx/01-tech-report-cover-english.docx
@@ -36,7 +36,6 @@
             </w:pPr>
             <w:bookmarkStart w:id="0" w:name="title"/>
             <w:permStart w:id="1097994225" w:edGrp="everyone"/>
-            <w:proofErr w:type="spellStart"/>
             <w:r>
               <w:rPr>
                 <w:rFonts w:ascii="Microsoft Sans Serif" w:hAnsi="Microsoft Sans Serif" w:cs="Microsoft Sans Serif"/>
@@ -50,7 +49,6 @@
             </w:r>
             <w:bookmarkEnd w:id="0"/>
             <w:permEnd w:id="1097994225"/>
-            <w:proofErr w:type="spellEnd"/>
           </w:p>
         </w:tc>
       </w:tr>
@@ -104,7 +102,6 @@
             </w:pPr>
             <w:bookmarkStart w:id="2" w:name="address"/>
             <w:permStart w:id="634062271" w:edGrp="everyone"/>
-            <w:proofErr w:type="spellStart"/>
             <w:r>
               <w:rPr>
                 <w:rFonts w:ascii="Microsoft Sans Serif" w:hAnsi="Microsoft Sans Serif" w:cs="Microsoft Sans Serif"/>
@@ -116,7 +113,6 @@
             </w:r>
             <w:bookmarkEnd w:id="2"/>
             <w:permEnd w:id="634062271"/>
-            <w:proofErr w:type="spellEnd"/>
           </w:p>
         </w:tc>
       </w:tr>
@@ -137,8 +133,8 @@
                 <w:lang w:val="fr-CA"/>
               </w:rPr>
             </w:pPr>
+            <w:bookmarkStart w:id="3" w:name="year"/>
             <w:permStart w:id="2118853603" w:edGrp="everyone"/>
-            <w:proofErr w:type="spellStart"/>
             <w:r>
               <w:rPr>
                 <w:rFonts w:ascii="Microsoft Sans Serif" w:hAnsi="Microsoft Sans Serif" w:cs="Microsoft Sans Serif"/>
@@ -148,8 +144,8 @@
               </w:rPr>
               <w:t>Year</w:t>
             </w:r>
+            <w:bookmarkEnd w:id="3"/>
             <w:permEnd w:id="2118853603"/>
-            <w:proofErr w:type="spellEnd"/>
           </w:p>
         </w:tc>
       </w:tr>
@@ -204,7 +200,7 @@
               </w:rPr>
               <w:t xml:space="preserve"> </w:t>
             </w:r>
-            <w:bookmarkStart w:id="3" w:name="number"/>
+            <w:bookmarkStart w:id="4" w:name="number"/>
             <w:permStart w:id="252712674" w:edGrp="everyone"/>
             <w:r>
               <w:rPr>
@@ -215,7 +211,7 @@
               </w:rPr>
               <w:t>####</w:t>
             </w:r>
-            <w:bookmarkEnd w:id="3"/>
+            <w:bookmarkEnd w:id="4"/>
             <w:permEnd w:id="252712674"/>
           </w:p>
         </w:tc>
@@ -230,8 +226,11 @@
           <w:szCs w:val="40"/>
         </w:rPr>
         <w:sectPr>
-          <w:footerReference w:type="default" r:id="rId7"/>
-          <w:footerReference w:type="first" r:id="rId8"/>
+          <w:headerReference w:type="even" r:id="rId7"/>
+          <w:headerReference w:type="default" r:id="rId8"/>
+          <w:footerReference w:type="default" r:id="rId9"/>
+          <w:headerReference w:type="first" r:id="rId10"/>
+          <w:footerReference w:type="first" r:id="rId11"/>
           <w:type w:val="continuous"/>
           <w:pgSz w:w="12240" w:h="15840" w:code="1"/>
           <w:pgMar w:top="1440" w:right="1440" w:bottom="562" w:left="1440" w:header="720" w:footer="720" w:gutter="0"/>
@@ -490,21 +489,7 @@
         <w:rPr>
           <w:sz w:val="20"/>
         </w:rPr>
-        <w:t xml:space="preserve">to existing </w:t>
-      </w:r>
-      <w:proofErr w:type="gramStart"/>
-      <w:r>
-        <w:rPr>
-          <w:sz w:val="20"/>
-        </w:rPr>
-        <w:t>knowledge</w:t>
-      </w:r>
-      <w:proofErr w:type="gramEnd"/>
-      <w:r>
-        <w:rPr>
-          <w:sz w:val="20"/>
-        </w:rPr>
-        <w:t xml:space="preserve"> but which is not normally appropriate for primary literature.</w:t>
+        <w:t>to existing knowledge but which is not normally appropriate for primary literature.</w:t>
       </w:r>
       <w:r>
         <w:rPr>
@@ -866,119 +851,7 @@
           <w:sz w:val="20"/>
           <w:lang w:val="fr-CA"/>
         </w:rPr>
-        <w:t xml:space="preserve">The </w:t>
-      </w:r>
-      <w:proofErr w:type="spellStart"/>
-      <w:r>
-        <w:rPr>
-          <w:sz w:val="20"/>
-          <w:lang w:val="fr-CA"/>
-        </w:rPr>
-        <w:t>current</w:t>
-      </w:r>
-      <w:proofErr w:type="spellEnd"/>
-      <w:r>
-        <w:rPr>
-          <w:sz w:val="20"/>
-          <w:lang w:val="fr-CA"/>
-        </w:rPr>
-        <w:t xml:space="preserve"> </w:t>
-      </w:r>
-      <w:proofErr w:type="spellStart"/>
-      <w:r>
-        <w:rPr>
-          <w:sz w:val="20"/>
-          <w:lang w:val="fr-CA"/>
-        </w:rPr>
-        <w:t>series</w:t>
-      </w:r>
-      <w:proofErr w:type="spellEnd"/>
-      <w:r>
-        <w:rPr>
-          <w:sz w:val="20"/>
-          <w:lang w:val="fr-CA"/>
-        </w:rPr>
-        <w:t xml:space="preserve"> </w:t>
-      </w:r>
-      <w:proofErr w:type="spellStart"/>
-      <w:r>
-        <w:rPr>
-          <w:sz w:val="20"/>
-          <w:lang w:val="fr-CA"/>
-        </w:rPr>
-        <w:t>name</w:t>
-      </w:r>
-      <w:proofErr w:type="spellEnd"/>
-      <w:r>
-        <w:rPr>
-          <w:sz w:val="20"/>
-          <w:lang w:val="fr-CA"/>
-        </w:rPr>
-        <w:t xml:space="preserve"> </w:t>
-      </w:r>
-      <w:proofErr w:type="spellStart"/>
-      <w:r>
-        <w:rPr>
-          <w:sz w:val="20"/>
-          <w:lang w:val="fr-CA"/>
-        </w:rPr>
-        <w:t>was</w:t>
-      </w:r>
-      <w:proofErr w:type="spellEnd"/>
-      <w:r>
-        <w:rPr>
-          <w:sz w:val="20"/>
-          <w:lang w:val="fr-CA"/>
-        </w:rPr>
-        <w:t xml:space="preserve"> </w:t>
-      </w:r>
-      <w:proofErr w:type="spellStart"/>
-      <w:r>
-        <w:rPr>
-          <w:sz w:val="20"/>
-          <w:lang w:val="fr-CA"/>
-        </w:rPr>
-        <w:t>changed</w:t>
-      </w:r>
-      <w:proofErr w:type="spellEnd"/>
-      <w:r>
-        <w:rPr>
-          <w:sz w:val="20"/>
-          <w:lang w:val="fr-CA"/>
-        </w:rPr>
-        <w:t xml:space="preserve"> </w:t>
-      </w:r>
-      <w:proofErr w:type="spellStart"/>
-      <w:r>
-        <w:rPr>
-          <w:sz w:val="20"/>
-          <w:lang w:val="fr-CA"/>
-        </w:rPr>
-        <w:t>with</w:t>
-      </w:r>
-      <w:proofErr w:type="spellEnd"/>
-      <w:r>
-        <w:rPr>
-          <w:sz w:val="20"/>
-          <w:lang w:val="fr-CA"/>
-        </w:rPr>
-        <w:t xml:space="preserve"> report </w:t>
-      </w:r>
-      <w:proofErr w:type="spellStart"/>
-      <w:r>
-        <w:rPr>
-          <w:sz w:val="20"/>
-          <w:lang w:val="fr-CA"/>
-        </w:rPr>
-        <w:t>number</w:t>
-      </w:r>
-      <w:proofErr w:type="spellEnd"/>
-      <w:r>
-        <w:rPr>
-          <w:sz w:val="20"/>
-          <w:lang w:val="fr-CA"/>
-        </w:rPr>
-        <w:t xml:space="preserve"> 925.</w:t>
+        <w:t>The current series name was changed with report number 925.</w:t>
       </w:r>
     </w:p>
     <w:p>
@@ -1461,7 +1334,13 @@
         </w:rPr>
       </w:pPr>
     </w:p>
-    <w:p/>
+    <w:p>
+      <w:pPr>
+        <w:rPr>
+          <w:lang w:val="fr-CA"/>
+        </w:rPr>
+      </w:pPr>
+    </w:p>
     <w:sectPr>
       <w:type w:val="continuous"/>
       <w:pgSz w:w="12240" w:h="15840" w:code="1"/>
@@ -1652,7 +1531,7 @@
               <v:stroke joinstyle="miter"/>
               <v:path gradientshapeok="t" o:connecttype="rect"/>
             </v:shapetype>
-            <v:shape id="Text Box 5" o:spid="_x0000_s1026" type="#_x0000_t202" style="position:absolute;left:0;text-align:left;margin-left:389.8pt;margin-top:-2.2pt;width:87.95pt;height:32.55pt;z-index:251661312;visibility:visible;mso-wrap-style:none;mso-width-percent:0;mso-height-percent:0;mso-wrap-distance-left:9pt;mso-wrap-distance-top:0;mso-wrap-distance-right:9pt;mso-wrap-distance-bottom:0;mso-position-horizontal:absolute;mso-position-horizontal-relative:text;mso-position-vertical:absolute;mso-position-vertical-relative:text;mso-width-percent:0;mso-height-percent:0;mso-width-relative:page;mso-height-relative:page;v-text-anchor:top" o:gfxdata="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" o:allowincell="f" stroked="f">
+            <v:shape id="Text Box 5" o:spid="_x0000_s1026" type="#_x0000_t202" style="position:absolute;left:0;text-align:left;margin-left:389.8pt;margin-top:-2.2pt;width:87.95pt;height:32.55pt;z-index:251661312;visibility:visible;mso-wrap-style:none;mso-width-percent:0;mso-height-percent:0;mso-wrap-distance-left:9pt;mso-wrap-distance-top:0;mso-wrap-distance-right:9pt;mso-wrap-distance-bottom:0;mso-position-horizontal:absolute;mso-position-horizontal-relative:text;mso-position-vertical:absolute;mso-position-vertical-relative:text;mso-width-percent:0;mso-height-percent:0;mso-width-relative:page;mso-height-relative:page;v-text-anchor:top" o:gfxdata="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" o:allowincell="f" stroked="f">
               <v:textbox>
                 <w:txbxContent>
                   <w:p>
@@ -1678,7 +1557,7 @@
                                   </pic:cNvPicPr>
                                 </pic:nvPicPr>
                                 <pic:blipFill>
-                                  <a:blip r:embed="rId1">
+                                  <a:blip r:embed="rId2">
                                     <a:extLst>
                                       <a:ext uri="{28A0092B-C50C-407E-A947-70E740481C1C}">
                                         <a14:useLocalDpi xmlns:a14="http://schemas.microsoft.com/office/drawing/2010/main" val="0"/>
@@ -1797,7 +1676,7 @@
                                         </pic:cNvPicPr>
                                       </pic:nvPicPr>
                                       <pic:blipFill>
-                                        <a:blip r:embed="rId2">
+                                        <a:blip r:embed="rId3">
                                           <a:extLst>
                                             <a:ext uri="{28A0092B-C50C-407E-A947-70E740481C1C}">
                                               <a14:useLocalDpi xmlns:a14="http://schemas.microsoft.com/office/drawing/2010/main" val="0"/>
@@ -1848,7 +1727,7 @@
         </mc:Choice>
         <mc:Fallback>
           <w:pict>
-            <v:shape w14:anchorId="5BAEA59E" id="Text Box 4" o:spid="_x0000_s1027" type="#_x0000_t202" style="position:absolute;left:0;text-align:left;margin-left:-9pt;margin-top:-2.2pt;width:238.1pt;height:46.3pt;z-index:251660288;visibility:visible;mso-wrap-style:square;mso-width-percent:0;mso-height-percent:0;mso-wrap-distance-left:9pt;mso-wrap-distance-top:0;mso-wrap-distance-right:9pt;mso-wrap-distance-bottom:0;mso-position-horizontal:absolute;mso-position-horizontal-relative:text;mso-position-vertical:absolute;mso-position-vertical-relative:text;mso-width-percent:0;mso-height-percent:0;mso-width-relative:page;mso-height-relative:page;v-text-anchor:top" o:gfxdata="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" stroked="f">
+            <v:shape w14:anchorId="5BAEA59E" id="Text Box 4" o:spid="_x0000_s1027" type="#_x0000_t202" style="position:absolute;left:0;text-align:left;margin-left:-9pt;margin-top:-2.2pt;width:238.1pt;height:46.3pt;z-index:251660288;visibility:visible;mso-wrap-style:square;mso-width-percent:0;mso-height-percent:0;mso-wrap-distance-left:9pt;mso-wrap-distance-top:0;mso-wrap-distance-right:9pt;mso-wrap-distance-bottom:0;mso-position-horizontal:absolute;mso-position-horizontal-relative:text;mso-position-vertical:absolute;mso-position-vertical-relative:text;mso-width-percent:0;mso-height-percent:0;mso-width-relative:page;mso-height-relative:page;v-text-anchor:top" o:gfxdata="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" stroked="f">
               <v:textbox>
                 <w:txbxContent>
                   <w:p>
@@ -1874,7 +1753,7 @@
                                   </pic:cNvPicPr>
                                 </pic:nvPicPr>
                                 <pic:blipFill>
-                                  <a:blip r:embed="rId2">
+                                  <a:blip r:embed="rId4">
                                     <a:extLst>
                                       <a:ext uri="{28A0092B-C50C-407E-A947-70E740481C1C}">
                                         <a14:useLocalDpi xmlns:a14="http://schemas.microsoft.com/office/drawing/2010/main" val="0"/>
@@ -1940,6 +1819,369 @@
     </w:p>
   </w:footnote>
 </w:footnotes>
+</file>
+
+<file path=word/header1.xml><?xml version="1.0" encoding="utf-8"?>
+<w:hdr xmlns:wpc="http://schemas.microsoft.com/office/word/2010/wordprocessingCanvas" xmlns:cx="http://schemas.microsoft.com/office/drawing/2014/chartex" xmlns:cx1="http://schemas.microsoft.com/office/drawing/2015/9/8/chartex" xmlns:cx2="http://schemas.microsoft.com/office/drawing/2015/10/21/chartex" xmlns:cx3="http://schemas.microsoft.com/office/drawing/2016/5/9/chartex" xmlns:cx4="http://schemas.microsoft.com/office/drawing/2016/5/10/chartex" xmlns:cx5="http://schemas.microsoft.com/office/drawing/2016/5/11/chartex" xmlns:cx6="http://schemas.microsoft.com/office/drawing/2016/5/12/chartex" xmlns:cx7="http://schemas.microsoft.com/office/drawing/2016/5/13/chartex" xmlns:cx8="http://schemas.microsoft.com/office/drawing/2016/5/14/chartex" xmlns:mc="http://schemas.openxmlformats.org/markup-compatibility/2006" xmlns:aink="http://schemas.microsoft.com/office/drawing/2016/ink" xmlns:am3d="http://schemas.microsoft.com/office/drawing/2017/model3d" xmlns:o="urn:schemas-microsoft-com:office:office" xmlns:oel="http://schemas.microsoft.com/office/2019/extlst" xmlns:r="http://schemas.openxmlformats.org/officeDocument/2006/relationships" xmlns:m="http://schemas.openxmlformats.org/officeDocument/2006/math" xmlns:v="urn:schemas-microsoft-com:vml" xmlns:wp14="http://schemas.microsoft.com/office/word/2010/wordprocessingDrawing" xmlns:wp="http://schemas.openxmlformats.org/drawingml/2006/wordprocessingDrawing" xmlns:w10="urn:schemas-microsoft-com:office:word" xmlns:w="http://schemas.openxmlformats.org/wordprocessingml/2006/main" xmlns:w14="http://schemas.microsoft.com/office/word/2010/wordml" xmlns:w15="http://schemas.microsoft.com/office/word/2012/wordml" xmlns:w16cex="http://schemas.microsoft.com/office/word/2018/wordml/cex" xmlns:w16cid="http://schemas.microsoft.com/office/word/2016/wordml/cid" xmlns:w16="http://schemas.microsoft.com/office/word/2018/wordml" xmlns:w16du="http://schemas.microsoft.com/office/word/2023/wordml/word16du" xmlns:w16sdtdh="http://schemas.microsoft.com/office/word/2020/wordml/sdtdatahash" xmlns:w16sdtfl="http://schemas.microsoft.com/office/word/2024/wordml/sdtformatlock" xmlns:w16se="http://schemas.microsoft.com/office/word/2015/wordml/symex" xmlns:wpg="http://schemas.microsoft.com/office/word/2010/wordprocessingGroup" xmlns:wpi="http://schemas.microsoft.com/office/word/2010/wordprocessingInk" xmlns:wne="http://schemas.microsoft.com/office/word/2006/wordml" xmlns:wps="http://schemas.microsoft.com/office/word/2010/wordprocessingShape" mc:Ignorable="w14 w15 w16se w16cid w16 w16cex w16sdtdh w16sdtfl w16du wp14">
+  <w:p>
+    <w:pPr>
+      <w:pStyle w:val="Header"/>
+    </w:pPr>
+    <w:r>
+      <w:rPr>
+        <w:noProof/>
+      </w:rPr>
+      <mc:AlternateContent>
+        <mc:Choice Requires="wps">
+          <w:drawing>
+            <wp:anchor distT="0" distB="0" distL="0" distR="0" simplePos="0" relativeHeight="251663360" behindDoc="0" locked="0" layoutInCell="1" allowOverlap="1" wp14:anchorId="3AFB48A6" wp14:editId="032785A2">
+              <wp:simplePos x="635" y="635"/>
+              <wp:positionH relativeFrom="page">
+                <wp:align>right</wp:align>
+              </wp:positionH>
+              <wp:positionV relativeFrom="page">
+                <wp:align>top</wp:align>
+              </wp:positionV>
+              <wp:extent cx="1917700" cy="376555"/>
+              <wp:effectExtent l="0" t="0" r="0" b="4445"/>
+              <wp:wrapNone/>
+              <wp:docPr id="919926330" name="Text Box 2" descr="Unclassified - Non-Classifié">
+                <a:extLst xmlns:a="http://schemas.openxmlformats.org/drawingml/2006/main">
+                  <a:ext uri="{5AE41FA2-C0FF-4470-9BD4-5FADCA87CBE2}">
+                    <aclsh:classification xmlns:aclsh="http://schemas.microsoft.com/office/drawing/2020/classificationShape" classificationOutcomeType="hdr"/>
+                  </a:ext>
+                </a:extLst>
+              </wp:docPr>
+              <wp:cNvGraphicFramePr/>
+              <a:graphic xmlns:a="http://schemas.openxmlformats.org/drawingml/2006/main">
+                <a:graphicData uri="http://schemas.microsoft.com/office/word/2010/wordprocessingShape">
+                  <wps:wsp>
+                    <wps:cNvSpPr txBox="1"/>
+                    <wps:spPr>
+                      <a:xfrm>
+                        <a:off x="0" y="0"/>
+                        <a:ext cx="1917700" cy="376555"/>
+                      </a:xfrm>
+                      <a:prstGeom prst="rect">
+                        <a:avLst/>
+                      </a:prstGeom>
+                      <a:noFill/>
+                      <a:ln>
+                        <a:noFill/>
+                      </a:ln>
+                    </wps:spPr>
+                    <wps:txbx>
+                      <w:txbxContent>
+                        <w:p>
+                          <w:pPr>
+                            <w:rPr>
+                              <w:rFonts w:ascii="Calibri" w:eastAsia="Calibri" w:hAnsi="Calibri" w:cs="Calibri"/>
+                              <w:noProof/>
+                              <w:color w:val="000000"/>
+                            </w:rPr>
+                          </w:pPr>
+                          <w:r>
+                            <w:rPr>
+                              <w:rFonts w:ascii="Calibri" w:eastAsia="Calibri" w:hAnsi="Calibri" w:cs="Calibri"/>
+                              <w:noProof/>
+                              <w:color w:val="000000"/>
+                            </w:rPr>
+                            <w:t>Unclassified - Non-Classifié</w:t>
+                          </w:r>
+                        </w:p>
+                      </w:txbxContent>
+                    </wps:txbx>
+                    <wps:bodyPr rot="0" spcFirstLastPara="0" vertOverflow="overflow" horzOverflow="overflow" vert="horz" wrap="none" lIns="0" tIns="190500" rIns="254000" bIns="0" numCol="1" spcCol="0" rtlCol="0" fromWordArt="0" anchor="t" anchorCtr="0" forceAA="0" compatLnSpc="1">
+                      <a:prstTxWarp prst="textNoShape">
+                        <a:avLst/>
+                      </a:prstTxWarp>
+                      <a:spAutoFit/>
+                    </wps:bodyPr>
+                  </wps:wsp>
+                </a:graphicData>
+              </a:graphic>
+            </wp:anchor>
+          </w:drawing>
+        </mc:Choice>
+        <mc:Fallback>
+          <w:pict>
+            <v:shapetype w14:anchorId="3AFB48A6" id="_x0000_t202" coordsize="21600,21600" o:spt="202" path="m,l,21600r21600,l21600,xe">
+              <v:stroke joinstyle="miter"/>
+              <v:path gradientshapeok="t" o:connecttype="rect"/>
+            </v:shapetype>
+            <v:shape id="Text Box 2" o:spid="_x0000_s1026" type="#_x0000_t202" alt="Unclassified - Non-Classifié" style="position:absolute;margin-left:111pt;margin-top:0;width:151pt;height:29.65pt;z-index:251663360;visibility:visible;mso-wrap-style:none;mso-wrap-distance-left:0;mso-wrap-distance-top:0;mso-wrap-distance-right:0;mso-wrap-distance-bottom:0;mso-position-horizontal:right;mso-position-horizontal-relative:page;mso-position-vertical:top;mso-position-vertical-relative:page;v-text-anchor:top" o:gfxdata="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" filled="f" stroked="f">
+              <v:fill o:detectmouseclick="t"/>
+              <v:textbox style="mso-fit-shape-to-text:t" inset="0,15pt,20pt,0">
+                <w:txbxContent>
+                  <w:p>
+                    <w:pPr>
+                      <w:rPr>
+                        <w:rFonts w:ascii="Calibri" w:eastAsia="Calibri" w:hAnsi="Calibri" w:cs="Calibri"/>
+                        <w:noProof/>
+                        <w:color w:val="000000"/>
+                      </w:rPr>
+                    </w:pPr>
+                    <w:r>
+                      <w:rPr>
+                        <w:rFonts w:ascii="Calibri" w:eastAsia="Calibri" w:hAnsi="Calibri" w:cs="Calibri"/>
+                        <w:noProof/>
+                        <w:color w:val="000000"/>
+                      </w:rPr>
+                      <w:t>Unclassified - Non-Classifié</w:t>
+                    </w:r>
+                  </w:p>
+                </w:txbxContent>
+              </v:textbox>
+              <w10:wrap anchorx="page" anchory="page"/>
+            </v:shape>
+          </w:pict>
+        </mc:Fallback>
+      </mc:AlternateContent>
+    </w:r>
+  </w:p>
+</w:hdr>
+</file>
+
+<file path=word/header2.xml><?xml version="1.0" encoding="utf-8"?>
+<w:hdr xmlns:wpc="http://schemas.microsoft.com/office/word/2010/wordprocessingCanvas" xmlns:cx="http://schemas.microsoft.com/office/drawing/2014/chartex" xmlns:cx1="http://schemas.microsoft.com/office/drawing/2015/9/8/chartex" xmlns:cx2="http://schemas.microsoft.com/office/drawing/2015/10/21/chartex" xmlns:cx3="http://schemas.microsoft.com/office/drawing/2016/5/9/chartex" xmlns:cx4="http://schemas.microsoft.com/office/drawing/2016/5/10/chartex" xmlns:cx5="http://schemas.microsoft.com/office/drawing/2016/5/11/chartex" xmlns:cx6="http://schemas.microsoft.com/office/drawing/2016/5/12/chartex" xmlns:cx7="http://schemas.microsoft.com/office/drawing/2016/5/13/chartex" xmlns:cx8="http://schemas.microsoft.com/office/drawing/2016/5/14/chartex" xmlns:mc="http://schemas.openxmlformats.org/markup-compatibility/2006" xmlns:aink="http://schemas.microsoft.com/office/drawing/2016/ink" xmlns:am3d="http://schemas.microsoft.com/office/drawing/2017/model3d" xmlns:o="urn:schemas-microsoft-com:office:office" xmlns:oel="http://schemas.microsoft.com/office/2019/extlst" xmlns:r="http://schemas.openxmlformats.org/officeDocument/2006/relationships" xmlns:m="http://schemas.openxmlformats.org/officeDocument/2006/math" xmlns:v="urn:schemas-microsoft-com:vml" xmlns:wp14="http://schemas.microsoft.com/office/word/2010/wordprocessingDrawing" xmlns:wp="http://schemas.openxmlformats.org/drawingml/2006/wordprocessingDrawing" xmlns:w10="urn:schemas-microsoft-com:office:word" xmlns:w="http://schemas.openxmlformats.org/wordprocessingml/2006/main" xmlns:w14="http://schemas.microsoft.com/office/word/2010/wordml" xmlns:w15="http://schemas.microsoft.com/office/word/2012/wordml" xmlns:w16cex="http://schemas.microsoft.com/office/word/2018/wordml/cex" xmlns:w16cid="http://schemas.microsoft.com/office/word/2016/wordml/cid" xmlns:w16="http://schemas.microsoft.com/office/word/2018/wordml" xmlns:w16du="http://schemas.microsoft.com/office/word/2023/wordml/word16du" xmlns:w16sdtdh="http://schemas.microsoft.com/office/word/2020/wordml/sdtdatahash" xmlns:w16sdtfl="http://schemas.microsoft.com/office/word/2024/wordml/sdtformatlock" xmlns:w16se="http://schemas.microsoft.com/office/word/2015/wordml/symex" xmlns:wpg="http://schemas.microsoft.com/office/word/2010/wordprocessingGroup" xmlns:wpi="http://schemas.microsoft.com/office/word/2010/wordprocessingInk" xmlns:wne="http://schemas.microsoft.com/office/word/2006/wordml" xmlns:wps="http://schemas.microsoft.com/office/word/2010/wordprocessingShape" mc:Ignorable="w14 w15 w16se w16cid w16 w16cex w16sdtdh w16sdtfl w16du wp14">
+  <w:p>
+    <w:pPr>
+      <w:pStyle w:val="Header"/>
+    </w:pPr>
+    <w:r>
+      <w:rPr>
+        <w:noProof/>
+      </w:rPr>
+      <mc:AlternateContent>
+        <mc:Choice Requires="wps">
+          <w:drawing>
+            <wp:anchor distT="0" distB="0" distL="0" distR="0" simplePos="0" relativeHeight="251664384" behindDoc="0" locked="0" layoutInCell="1" allowOverlap="1" wp14:anchorId="09EA6B23" wp14:editId="2A43EF1D">
+              <wp:simplePos x="914400" y="457200"/>
+              <wp:positionH relativeFrom="page">
+                <wp:align>right</wp:align>
+              </wp:positionH>
+              <wp:positionV relativeFrom="page">
+                <wp:align>top</wp:align>
+              </wp:positionV>
+              <wp:extent cx="1917700" cy="376555"/>
+              <wp:effectExtent l="0" t="0" r="0" b="4445"/>
+              <wp:wrapNone/>
+              <wp:docPr id="511497200" name="Text Box 3" descr="Unclassified - Non-Classifié">
+                <a:extLst xmlns:a="http://schemas.openxmlformats.org/drawingml/2006/main">
+                  <a:ext uri="{5AE41FA2-C0FF-4470-9BD4-5FADCA87CBE2}">
+                    <aclsh:classification xmlns:aclsh="http://schemas.microsoft.com/office/drawing/2020/classificationShape" classificationOutcomeType="hdr"/>
+                  </a:ext>
+                </a:extLst>
+              </wp:docPr>
+              <wp:cNvGraphicFramePr/>
+              <a:graphic xmlns:a="http://schemas.openxmlformats.org/drawingml/2006/main">
+                <a:graphicData uri="http://schemas.microsoft.com/office/word/2010/wordprocessingShape">
+                  <wps:wsp>
+                    <wps:cNvSpPr txBox="1"/>
+                    <wps:spPr>
+                      <a:xfrm>
+                        <a:off x="0" y="0"/>
+                        <a:ext cx="1917700" cy="376555"/>
+                      </a:xfrm>
+                      <a:prstGeom prst="rect">
+                        <a:avLst/>
+                      </a:prstGeom>
+                      <a:noFill/>
+                      <a:ln>
+                        <a:noFill/>
+                      </a:ln>
+                    </wps:spPr>
+                    <wps:txbx>
+                      <w:txbxContent>
+                        <w:p>
+                          <w:pPr>
+                            <w:rPr>
+                              <w:rFonts w:ascii="Calibri" w:eastAsia="Calibri" w:hAnsi="Calibri" w:cs="Calibri"/>
+                              <w:noProof/>
+                              <w:color w:val="000000"/>
+                            </w:rPr>
+                          </w:pPr>
+                          <w:r>
+                            <w:rPr>
+                              <w:rFonts w:ascii="Calibri" w:eastAsia="Calibri" w:hAnsi="Calibri" w:cs="Calibri"/>
+                              <w:noProof/>
+                              <w:color w:val="000000"/>
+                            </w:rPr>
+                            <w:t>Unclassified - Non-Classifié</w:t>
+                          </w:r>
+                        </w:p>
+                      </w:txbxContent>
+                    </wps:txbx>
+                    <wps:bodyPr rot="0" spcFirstLastPara="0" vertOverflow="overflow" horzOverflow="overflow" vert="horz" wrap="none" lIns="0" tIns="190500" rIns="254000" bIns="0" numCol="1" spcCol="0" rtlCol="0" fromWordArt="0" anchor="t" anchorCtr="0" forceAA="0" compatLnSpc="1">
+                      <a:prstTxWarp prst="textNoShape">
+                        <a:avLst/>
+                      </a:prstTxWarp>
+                      <a:spAutoFit/>
+                    </wps:bodyPr>
+                  </wps:wsp>
+                </a:graphicData>
+              </a:graphic>
+            </wp:anchor>
+          </w:drawing>
+        </mc:Choice>
+        <mc:Fallback>
+          <w:pict>
+            <v:shapetype w14:anchorId="09EA6B23" id="_x0000_t202" coordsize="21600,21600" o:spt="202" path="m,l,21600r21600,l21600,xe">
+              <v:stroke joinstyle="miter"/>
+              <v:path gradientshapeok="t" o:connecttype="rect"/>
+            </v:shapetype>
+            <v:shape id="Text Box 3" o:spid="_x0000_s1027" type="#_x0000_t202" alt="Unclassified - Non-Classifié" style="position:absolute;margin-left:111pt;margin-top:0;width:151pt;height:29.65pt;z-index:251664384;visibility:visible;mso-wrap-style:none;mso-wrap-distance-left:0;mso-wrap-distance-top:0;mso-wrap-distance-right:0;mso-wrap-distance-bottom:0;mso-position-horizontal:right;mso-position-horizontal-relative:page;mso-position-vertical:top;mso-position-vertical-relative:page;v-text-anchor:top" o:gfxdata="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" filled="f" stroked="f">
+              <v:fill o:detectmouseclick="t"/>
+              <v:textbox style="mso-fit-shape-to-text:t" inset="0,15pt,20pt,0">
+                <w:txbxContent>
+                  <w:p>
+                    <w:pPr>
+                      <w:rPr>
+                        <w:rFonts w:ascii="Calibri" w:eastAsia="Calibri" w:hAnsi="Calibri" w:cs="Calibri"/>
+                        <w:noProof/>
+                        <w:color w:val="000000"/>
+                      </w:rPr>
+                    </w:pPr>
+                    <w:r>
+                      <w:rPr>
+                        <w:rFonts w:ascii="Calibri" w:eastAsia="Calibri" w:hAnsi="Calibri" w:cs="Calibri"/>
+                        <w:noProof/>
+                        <w:color w:val="000000"/>
+                      </w:rPr>
+                      <w:t>Unclassified - Non-Classifié</w:t>
+                    </w:r>
+                  </w:p>
+                </w:txbxContent>
+              </v:textbox>
+              <w10:wrap anchorx="page" anchory="page"/>
+            </v:shape>
+          </w:pict>
+        </mc:Fallback>
+      </mc:AlternateContent>
+    </w:r>
+  </w:p>
+</w:hdr>
+</file>
+
+<file path=word/header3.xml><?xml version="1.0" encoding="utf-8"?>
+<w:hdr xmlns:wpc="http://schemas.microsoft.com/office/word/2010/wordprocessingCanvas" xmlns:cx="http://schemas.microsoft.com/office/drawing/2014/chartex" xmlns:cx1="http://schemas.microsoft.com/office/drawing/2015/9/8/chartex" xmlns:cx2="http://schemas.microsoft.com/office/drawing/2015/10/21/chartex" xmlns:cx3="http://schemas.microsoft.com/office/drawing/2016/5/9/chartex" xmlns:cx4="http://schemas.microsoft.com/office/drawing/2016/5/10/chartex" xmlns:cx5="http://schemas.microsoft.com/office/drawing/2016/5/11/chartex" xmlns:cx6="http://schemas.microsoft.com/office/drawing/2016/5/12/chartex" xmlns:cx7="http://schemas.microsoft.com/office/drawing/2016/5/13/chartex" xmlns:cx8="http://schemas.microsoft.com/office/drawing/2016/5/14/chartex" xmlns:mc="http://schemas.openxmlformats.org/markup-compatibility/2006" xmlns:aink="http://schemas.microsoft.com/office/drawing/2016/ink" xmlns:am3d="http://schemas.microsoft.com/office/drawing/2017/model3d" xmlns:o="urn:schemas-microsoft-com:office:office" xmlns:oel="http://schemas.microsoft.com/office/2019/extlst" xmlns:r="http://schemas.openxmlformats.org/officeDocument/2006/relationships" xmlns:m="http://schemas.openxmlformats.org/officeDocument/2006/math" xmlns:v="urn:schemas-microsoft-com:vml" xmlns:wp14="http://schemas.microsoft.com/office/word/2010/wordprocessingDrawing" xmlns:wp="http://schemas.openxmlformats.org/drawingml/2006/wordprocessingDrawing" xmlns:w10="urn:schemas-microsoft-com:office:word" xmlns:w="http://schemas.openxmlformats.org/wordprocessingml/2006/main" xmlns:w14="http://schemas.microsoft.com/office/word/2010/wordml" xmlns:w15="http://schemas.microsoft.com/office/word/2012/wordml" xmlns:w16cex="http://schemas.microsoft.com/office/word/2018/wordml/cex" xmlns:w16cid="http://schemas.microsoft.com/office/word/2016/wordml/cid" xmlns:w16="http://schemas.microsoft.com/office/word/2018/wordml" xmlns:w16du="http://schemas.microsoft.com/office/word/2023/wordml/word16du" xmlns:w16sdtdh="http://schemas.microsoft.com/office/word/2020/wordml/sdtdatahash" xmlns:w16sdtfl="http://schemas.microsoft.com/office/word/2024/wordml/sdtformatlock" xmlns:w16se="http://schemas.microsoft.com/office/word/2015/wordml/symex" xmlns:wpg="http://schemas.microsoft.com/office/word/2010/wordprocessingGroup" xmlns:wpi="http://schemas.microsoft.com/office/word/2010/wordprocessingInk" xmlns:wne="http://schemas.microsoft.com/office/word/2006/wordml" xmlns:wps="http://schemas.microsoft.com/office/word/2010/wordprocessingShape" mc:Ignorable="w14 w15 w16se w16cid w16 w16cex w16sdtdh w16sdtfl w16du wp14">
+  <w:p>
+    <w:pPr>
+      <w:pStyle w:val="Header"/>
+    </w:pPr>
+    <w:r>
+      <w:rPr>
+        <w:noProof/>
+      </w:rPr>
+      <mc:AlternateContent>
+        <mc:Choice Requires="wps">
+          <w:drawing>
+            <wp:anchor distT="0" distB="0" distL="0" distR="0" simplePos="0" relativeHeight="251662336" behindDoc="0" locked="0" layoutInCell="1" allowOverlap="1" wp14:anchorId="19ACBBAE" wp14:editId="5CF17D23">
+              <wp:simplePos x="914400" y="457200"/>
+              <wp:positionH relativeFrom="page">
+                <wp:align>right</wp:align>
+              </wp:positionH>
+              <wp:positionV relativeFrom="page">
+                <wp:align>top</wp:align>
+              </wp:positionV>
+              <wp:extent cx="1917700" cy="376555"/>
+              <wp:effectExtent l="0" t="0" r="0" b="4445"/>
+              <wp:wrapNone/>
+              <wp:docPr id="693712519" name="Text Box 1" descr="Unclassified - Non-Classifié">
+                <a:extLst xmlns:a="http://schemas.openxmlformats.org/drawingml/2006/main">
+                  <a:ext uri="{5AE41FA2-C0FF-4470-9BD4-5FADCA87CBE2}">
+                    <aclsh:classification xmlns:aclsh="http://schemas.microsoft.com/office/drawing/2020/classificationShape" classificationOutcomeType="hdr"/>
+                  </a:ext>
+                </a:extLst>
+              </wp:docPr>
+              <wp:cNvGraphicFramePr/>
+              <a:graphic xmlns:a="http://schemas.openxmlformats.org/drawingml/2006/main">
+                <a:graphicData uri="http://schemas.microsoft.com/office/word/2010/wordprocessingShape">
+                  <wps:wsp>
+                    <wps:cNvSpPr txBox="1"/>
+                    <wps:spPr>
+                      <a:xfrm>
+                        <a:off x="0" y="0"/>
+                        <a:ext cx="1917700" cy="376555"/>
+                      </a:xfrm>
+                      <a:prstGeom prst="rect">
+                        <a:avLst/>
+                      </a:prstGeom>
+                      <a:noFill/>
+                      <a:ln>
+                        <a:noFill/>
+                      </a:ln>
+                    </wps:spPr>
+                    <wps:txbx>
+                      <w:txbxContent>
+                        <w:p>
+                          <w:pPr>
+                            <w:rPr>
+                              <w:rFonts w:ascii="Calibri" w:eastAsia="Calibri" w:hAnsi="Calibri" w:cs="Calibri"/>
+                              <w:noProof/>
+                              <w:color w:val="000000"/>
+                            </w:rPr>
+                          </w:pPr>
+                          <w:r>
+                            <w:rPr>
+                              <w:rFonts w:ascii="Calibri" w:eastAsia="Calibri" w:hAnsi="Calibri" w:cs="Calibri"/>
+                              <w:noProof/>
+                              <w:color w:val="000000"/>
+                            </w:rPr>
+                            <w:t>Unclassified - Non-Classifié</w:t>
+                          </w:r>
+                        </w:p>
+                      </w:txbxContent>
+                    </wps:txbx>
+                    <wps:bodyPr rot="0" spcFirstLastPara="0" vertOverflow="overflow" horzOverflow="overflow" vert="horz" wrap="none" lIns="0" tIns="190500" rIns="254000" bIns="0" numCol="1" spcCol="0" rtlCol="0" fromWordArt="0" anchor="t" anchorCtr="0" forceAA="0" compatLnSpc="1">
+                      <a:prstTxWarp prst="textNoShape">
+                        <a:avLst/>
+                      </a:prstTxWarp>
+                      <a:spAutoFit/>
+                    </wps:bodyPr>
+                  </wps:wsp>
+                </a:graphicData>
+              </a:graphic>
+            </wp:anchor>
+          </w:drawing>
+        </mc:Choice>
+        <mc:Fallback>
+          <w:pict>
+            <v:shapetype w14:anchorId="19ACBBAE" id="_x0000_t202" coordsize="21600,21600" o:spt="202" path="m,l,21600r21600,l21600,xe">
+              <v:stroke joinstyle="miter"/>
+              <v:path gradientshapeok="t" o:connecttype="rect"/>
+            </v:shapetype>
+            <v:shape id="Text Box 1" o:spid="_x0000_s1028" type="#_x0000_t202" alt="Unclassified - Non-Classifié" style="position:absolute;margin-left:111pt;margin-top:0;width:151pt;height:29.65pt;z-index:251662336;visibility:visible;mso-wrap-style:none;mso-wrap-distance-left:0;mso-wrap-distance-top:0;mso-wrap-distance-right:0;mso-wrap-distance-bottom:0;mso-position-horizontal:right;mso-position-horizontal-relative:page;mso-position-vertical:top;mso-position-vertical-relative:page;v-text-anchor:top" o:gfxdata="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" filled="f" stroked="f">
+              <v:fill o:detectmouseclick="t"/>
+              <v:textbox style="mso-fit-shape-to-text:t" inset="0,15pt,20pt,0">
+                <w:txbxContent>
+                  <w:p>
+                    <w:pPr>
+                      <w:rPr>
+                        <w:rFonts w:ascii="Calibri" w:eastAsia="Calibri" w:hAnsi="Calibri" w:cs="Calibri"/>
+                        <w:noProof/>
+                        <w:color w:val="000000"/>
+                      </w:rPr>
+                    </w:pPr>
+                    <w:r>
+                      <w:rPr>
+                        <w:rFonts w:ascii="Calibri" w:eastAsia="Calibri" w:hAnsi="Calibri" w:cs="Calibri"/>
+                        <w:noProof/>
+                        <w:color w:val="000000"/>
+                      </w:rPr>
+                      <w:t>Unclassified - Non-Classifié</w:t>
+                    </w:r>
+                  </w:p>
+                </w:txbxContent>
+              </v:textbox>
+              <w10:wrap anchorx="page" anchory="page"/>
+            </v:shape>
+          </w:pict>
+        </mc:Fallback>
+      </mc:AlternateContent>
+    </w:r>
+  </w:p>
+</w:hdr>
 </file>
 
 <file path=word/numbering.xml><?xml version="1.0" encoding="utf-8"?>

</xml_diff>